<commit_message>
falta resumo+abstract e apendice
</commit_message>
<xml_diff>
--- a/TCC_GustavoPohlmann.docx
+++ b/TCC_GustavoPohlmann.docx
@@ -374,7 +374,13 @@
         <w:ind w:left="4536"/>
       </w:pPr>
       <w:r>
-        <w:t>Orientador: Prof. Dr. André Luis Silva Samartini</w:t>
+        <w:t>Orientador: Prof. Dr. André Lui</w:t>
+      </w:r>
+      <w:r>
+        <w:t>z</w:t>
+      </w:r>
+      <w:r>
+        <w:t xml:space="preserve"> Silva Samartini</w:t>
       </w:r>
     </w:p>
     <w:p/>
@@ -384,13 +390,6 @@
     <w:p/>
     <w:p/>
     <w:p/>
-    <w:p/>
-    <w:p/>
-    <w:p/>
-    <w:p/>
-    <w:p/>
-    <w:p/>
-    <w:p/>
     <w:p>
       <w:pPr>
         <w:jc w:val="center"/>
@@ -631,7 +630,13 @@
         <w:ind w:left="4536"/>
       </w:pPr>
       <w:r>
-        <w:t>Prof. Dr. André Luis Silva Samartini (Orientador)</w:t>
+        <w:t>Prof. Dr. André Lui</w:t>
+      </w:r>
+      <w:r>
+        <w:t>z</w:t>
+      </w:r>
+      <w:r>
+        <w:t xml:space="preserve"> Silva Samartini (Orientador)</w:t>
       </w:r>
     </w:p>
     <w:p>
@@ -803,10 +808,7 @@
             <w:pStyle w:val="TOCHeading"/>
           </w:pPr>
           <w:r>
-            <w:t xml:space="preserve">LISTA DE </w:t>
-          </w:r>
-          <w:r>
-            <w:t>TABELAS</w:t>
+            <w:t>LISTA DE TABELAS</w:t>
           </w:r>
         </w:p>
         <w:p>
@@ -936,8 +938,6 @@
           <w:rFonts w:cs="Arial"/>
         </w:rPr>
       </w:pPr>
-      <w:bookmarkStart w:id="0" w:name="_GoBack"/>
-      <w:bookmarkEnd w:id="0"/>
     </w:p>
     <w:sdt>
       <w:sdtPr>
@@ -1013,7 +1013,7 @@
             </w:rPr>
             <w:fldChar w:fldCharType="separate"/>
           </w:r>
-          <w:hyperlink w:anchor="_Toc56903996" w:history="1">
+          <w:hyperlink w:anchor="_Toc56969365" w:history="1">
             <w:r>
               <w:rPr>
                 <w:rStyle w:val="Hyperlink"/>
@@ -1057,7 +1057,7 @@
                 <w:noProof/>
                 <w:webHidden/>
               </w:rPr>
-              <w:instrText xml:space="preserve"> PAGEREF _Toc56903996 \h </w:instrText>
+              <w:instrText xml:space="preserve"> PAGEREF _Toc56969365 \h </w:instrText>
             </w:r>
             <w:r>
               <w:rPr>
@@ -1077,7 +1077,7 @@
                 <w:noProof/>
                 <w:webHidden/>
               </w:rPr>
-              <w:t>10</w:t>
+              <w:t>11</w:t>
             </w:r>
             <w:r>
               <w:rPr>
@@ -1100,7 +1100,7 @@
               <w:lang w:val="pt-BR" w:eastAsia="pt-BR"/>
             </w:rPr>
           </w:pPr>
-          <w:hyperlink w:anchor="_Toc56903997" w:history="1">
+          <w:hyperlink w:anchor="_Toc56969366" w:history="1">
             <w:r>
               <w:rPr>
                 <w:rStyle w:val="Hyperlink"/>
@@ -1127,7 +1127,7 @@
                 <w:noProof/>
                 <w:webHidden/>
               </w:rPr>
-              <w:instrText xml:space="preserve"> PAGEREF _Toc56903997 \h </w:instrText>
+              <w:instrText xml:space="preserve"> PAGEREF _Toc56969366 \h </w:instrText>
             </w:r>
             <w:r>
               <w:rPr>
@@ -1147,7 +1147,7 @@
                 <w:noProof/>
                 <w:webHidden/>
               </w:rPr>
-              <w:t>10</w:t>
+              <w:t>11</w:t>
             </w:r>
             <w:r>
               <w:rPr>
@@ -1170,7 +1170,7 @@
               <w:lang w:val="pt-BR" w:eastAsia="pt-BR"/>
             </w:rPr>
           </w:pPr>
-          <w:hyperlink w:anchor="_Toc56903998" w:history="1">
+          <w:hyperlink w:anchor="_Toc56969367" w:history="1">
             <w:r>
               <w:rPr>
                 <w:rStyle w:val="Hyperlink"/>
@@ -1197,7 +1197,7 @@
                 <w:noProof/>
                 <w:webHidden/>
               </w:rPr>
-              <w:instrText xml:space="preserve"> PAGEREF _Toc56903998 \h </w:instrText>
+              <w:instrText xml:space="preserve"> PAGEREF _Toc56969367 \h </w:instrText>
             </w:r>
             <w:r>
               <w:rPr>
@@ -1217,7 +1217,7 @@
                 <w:noProof/>
                 <w:webHidden/>
               </w:rPr>
-              <w:t>11</w:t>
+              <w:t>12</w:t>
             </w:r>
             <w:r>
               <w:rPr>
@@ -1241,7 +1241,7 @@
               <w:lang w:val="pt-BR" w:eastAsia="pt-BR"/>
             </w:rPr>
           </w:pPr>
-          <w:hyperlink w:anchor="_Toc56903999" w:history="1">
+          <w:hyperlink w:anchor="_Toc56969368" w:history="1">
             <w:r>
               <w:rPr>
                 <w:rStyle w:val="Hyperlink"/>
@@ -1284,7 +1284,7 @@
                 <w:noProof/>
                 <w:webHidden/>
               </w:rPr>
-              <w:instrText xml:space="preserve"> PAGEREF _Toc56903999 \h </w:instrText>
+              <w:instrText xml:space="preserve"> PAGEREF _Toc56969368 \h </w:instrText>
             </w:r>
             <w:r>
               <w:rPr>
@@ -1304,7 +1304,7 @@
                 <w:noProof/>
                 <w:webHidden/>
               </w:rPr>
-              <w:t>12</w:t>
+              <w:t>13</w:t>
             </w:r>
             <w:r>
               <w:rPr>
@@ -1327,7 +1327,7 @@
               <w:lang w:val="pt-BR" w:eastAsia="pt-BR"/>
             </w:rPr>
           </w:pPr>
-          <w:hyperlink w:anchor="_Toc56904000" w:history="1">
+          <w:hyperlink w:anchor="_Toc56969369" w:history="1">
             <w:r>
               <w:rPr>
                 <w:rStyle w:val="Hyperlink"/>
@@ -1354,7 +1354,7 @@
                 <w:noProof/>
                 <w:webHidden/>
               </w:rPr>
-              <w:instrText xml:space="preserve"> PAGEREF _Toc56904000 \h </w:instrText>
+              <w:instrText xml:space="preserve"> PAGEREF _Toc56969369 \h </w:instrText>
             </w:r>
             <w:r>
               <w:rPr>
@@ -1374,7 +1374,7 @@
                 <w:noProof/>
                 <w:webHidden/>
               </w:rPr>
-              <w:t>12</w:t>
+              <w:t>13</w:t>
             </w:r>
             <w:r>
               <w:rPr>
@@ -1397,7 +1397,7 @@
               <w:lang w:val="pt-BR" w:eastAsia="pt-BR"/>
             </w:rPr>
           </w:pPr>
-          <w:hyperlink w:anchor="_Toc56904001" w:history="1">
+          <w:hyperlink w:anchor="_Toc56969370" w:history="1">
             <w:r>
               <w:rPr>
                 <w:rStyle w:val="Hyperlink"/>
@@ -1433,7 +1433,7 @@
                 <w:noProof/>
                 <w:webHidden/>
               </w:rPr>
-              <w:instrText xml:space="preserve"> PAGEREF _Toc56904001 \h </w:instrText>
+              <w:instrText xml:space="preserve"> PAGEREF _Toc56969370 \h </w:instrText>
             </w:r>
             <w:r>
               <w:rPr>
@@ -1453,7 +1453,7 @@
                 <w:noProof/>
                 <w:webHidden/>
               </w:rPr>
-              <w:t>13</w:t>
+              <w:t>14</w:t>
             </w:r>
             <w:r>
               <w:rPr>
@@ -1476,7 +1476,7 @@
               <w:lang w:val="pt-BR" w:eastAsia="pt-BR"/>
             </w:rPr>
           </w:pPr>
-          <w:hyperlink w:anchor="_Toc56904002" w:history="1">
+          <w:hyperlink w:anchor="_Toc56969371" w:history="1">
             <w:r>
               <w:rPr>
                 <w:rStyle w:val="Hyperlink"/>
@@ -1503,7 +1503,7 @@
                 <w:noProof/>
                 <w:webHidden/>
               </w:rPr>
-              <w:instrText xml:space="preserve"> PAGEREF _Toc56904002 \h </w:instrText>
+              <w:instrText xml:space="preserve"> PAGEREF _Toc56969371 \h </w:instrText>
             </w:r>
             <w:r>
               <w:rPr>
@@ -1523,7 +1523,7 @@
                 <w:noProof/>
                 <w:webHidden/>
               </w:rPr>
-              <w:t>13</w:t>
+              <w:t>14</w:t>
             </w:r>
             <w:r>
               <w:rPr>
@@ -1546,7 +1546,7 @@
               <w:lang w:val="pt-BR" w:eastAsia="pt-BR"/>
             </w:rPr>
           </w:pPr>
-          <w:hyperlink w:anchor="_Toc56904003" w:history="1">
+          <w:hyperlink w:anchor="_Toc56969372" w:history="1">
             <w:r>
               <w:rPr>
                 <w:rStyle w:val="Hyperlink"/>
@@ -1573,7 +1573,7 @@
                 <w:noProof/>
                 <w:webHidden/>
               </w:rPr>
-              <w:instrText xml:space="preserve"> PAGEREF _Toc56904003 \h </w:instrText>
+              <w:instrText xml:space="preserve"> PAGEREF _Toc56969372 \h </w:instrText>
             </w:r>
             <w:r>
               <w:rPr>
@@ -1593,7 +1593,7 @@
                 <w:noProof/>
                 <w:webHidden/>
               </w:rPr>
-              <w:t>14</w:t>
+              <w:t>15</w:t>
             </w:r>
             <w:r>
               <w:rPr>
@@ -1616,7 +1616,7 @@
               <w:lang w:val="pt-BR" w:eastAsia="pt-BR"/>
             </w:rPr>
           </w:pPr>
-          <w:hyperlink w:anchor="_Toc56904004" w:history="1">
+          <w:hyperlink w:anchor="_Toc56969373" w:history="1">
             <w:r>
               <w:rPr>
                 <w:rStyle w:val="Hyperlink"/>
@@ -1643,7 +1643,7 @@
                 <w:noProof/>
                 <w:webHidden/>
               </w:rPr>
-              <w:instrText xml:space="preserve"> PAGEREF _Toc56904004 \h </w:instrText>
+              <w:instrText xml:space="preserve"> PAGEREF _Toc56969373 \h </w:instrText>
             </w:r>
             <w:r>
               <w:rPr>
@@ -1663,7 +1663,7 @@
                 <w:noProof/>
                 <w:webHidden/>
               </w:rPr>
-              <w:t>14</w:t>
+              <w:t>15</w:t>
             </w:r>
             <w:r>
               <w:rPr>
@@ -1686,7 +1686,7 @@
               <w:lang w:val="pt-BR" w:eastAsia="pt-BR"/>
             </w:rPr>
           </w:pPr>
-          <w:hyperlink w:anchor="_Toc56904005" w:history="1">
+          <w:hyperlink w:anchor="_Toc56969374" w:history="1">
             <w:r>
               <w:rPr>
                 <w:rStyle w:val="Hyperlink"/>
@@ -1713,7 +1713,7 @@
                 <w:noProof/>
                 <w:webHidden/>
               </w:rPr>
-              <w:instrText xml:space="preserve"> PAGEREF _Toc56904005 \h </w:instrText>
+              <w:instrText xml:space="preserve"> PAGEREF _Toc56969374 \h </w:instrText>
             </w:r>
             <w:r>
               <w:rPr>
@@ -1733,7 +1733,7 @@
                 <w:noProof/>
                 <w:webHidden/>
               </w:rPr>
-              <w:t>15</w:t>
+              <w:t>16</w:t>
             </w:r>
             <w:r>
               <w:rPr>
@@ -1757,7 +1757,7 @@
               <w:lang w:val="pt-BR" w:eastAsia="pt-BR"/>
             </w:rPr>
           </w:pPr>
-          <w:hyperlink w:anchor="_Toc56904006" w:history="1">
+          <w:hyperlink w:anchor="_Toc56969375" w:history="1">
             <w:r>
               <w:rPr>
                 <w:rStyle w:val="Hyperlink"/>
@@ -1799,7 +1799,7 @@
                 <w:noProof/>
                 <w:webHidden/>
               </w:rPr>
-              <w:instrText xml:space="preserve"> PAGEREF _Toc56904006 \h </w:instrText>
+              <w:instrText xml:space="preserve"> PAGEREF _Toc56969375 \h </w:instrText>
             </w:r>
             <w:r>
               <w:rPr>
@@ -1819,7 +1819,7 @@
                 <w:noProof/>
                 <w:webHidden/>
               </w:rPr>
-              <w:t>16</w:t>
+              <w:t>17</w:t>
             </w:r>
             <w:r>
               <w:rPr>
@@ -1843,7 +1843,7 @@
               <w:lang w:val="pt-BR" w:eastAsia="pt-BR"/>
             </w:rPr>
           </w:pPr>
-          <w:hyperlink w:anchor="_Toc56904007" w:history="1">
+          <w:hyperlink w:anchor="_Toc56969376" w:history="1">
             <w:r>
               <w:rPr>
                 <w:rStyle w:val="Hyperlink"/>
@@ -1885,7 +1885,7 @@
                 <w:noProof/>
                 <w:webHidden/>
               </w:rPr>
-              <w:instrText xml:space="preserve"> PAGEREF _Toc56904007 \h </w:instrText>
+              <w:instrText xml:space="preserve"> PAGEREF _Toc56969376 \h </w:instrText>
             </w:r>
             <w:r>
               <w:rPr>
@@ -1905,7 +1905,7 @@
                 <w:noProof/>
                 <w:webHidden/>
               </w:rPr>
-              <w:t>18</w:t>
+              <w:t>19</w:t>
             </w:r>
             <w:r>
               <w:rPr>
@@ -1928,7 +1928,7 @@
               <w:lang w:val="pt-BR" w:eastAsia="pt-BR"/>
             </w:rPr>
           </w:pPr>
-          <w:hyperlink w:anchor="_Toc56904008" w:history="1">
+          <w:hyperlink w:anchor="_Toc56969377" w:history="1">
             <w:r>
               <w:rPr>
                 <w:rStyle w:val="Hyperlink"/>
@@ -1955,7 +1955,7 @@
                 <w:noProof/>
                 <w:webHidden/>
               </w:rPr>
-              <w:instrText xml:space="preserve"> PAGEREF _Toc56904008 \h </w:instrText>
+              <w:instrText xml:space="preserve"> PAGEREF _Toc56969377 \h </w:instrText>
             </w:r>
             <w:r>
               <w:rPr>
@@ -1975,7 +1975,7 @@
                 <w:noProof/>
                 <w:webHidden/>
               </w:rPr>
-              <w:t>18</w:t>
+              <w:t>19</w:t>
             </w:r>
             <w:r>
               <w:rPr>
@@ -1998,7 +1998,7 @@
               <w:lang w:val="pt-BR" w:eastAsia="pt-BR"/>
             </w:rPr>
           </w:pPr>
-          <w:hyperlink w:anchor="_Toc56904009" w:history="1">
+          <w:hyperlink w:anchor="_Toc56969378" w:history="1">
             <w:r>
               <w:rPr>
                 <w:rStyle w:val="Hyperlink"/>
@@ -2025,7 +2025,7 @@
                 <w:noProof/>
                 <w:webHidden/>
               </w:rPr>
-              <w:instrText xml:space="preserve"> PAGEREF _Toc56904009 \h </w:instrText>
+              <w:instrText xml:space="preserve"> PAGEREF _Toc56969378 \h </w:instrText>
             </w:r>
             <w:r>
               <w:rPr>
@@ -2045,7 +2045,7 @@
                 <w:noProof/>
                 <w:webHidden/>
               </w:rPr>
-              <w:t>23</w:t>
+              <w:t>24</w:t>
             </w:r>
             <w:r>
               <w:rPr>
@@ -2069,7 +2069,7 @@
               <w:lang w:val="pt-BR" w:eastAsia="pt-BR"/>
             </w:rPr>
           </w:pPr>
-          <w:hyperlink w:anchor="_Toc56904010" w:history="1">
+          <w:hyperlink w:anchor="_Toc56969379" w:history="1">
             <w:r>
               <w:rPr>
                 <w:rStyle w:val="Hyperlink"/>
@@ -2111,7 +2111,7 @@
                 <w:noProof/>
                 <w:webHidden/>
               </w:rPr>
-              <w:instrText xml:space="preserve"> PAGEREF _Toc56904010 \h </w:instrText>
+              <w:instrText xml:space="preserve"> PAGEREF _Toc56969379 \h </w:instrText>
             </w:r>
             <w:r>
               <w:rPr>
@@ -2131,7 +2131,7 @@
                 <w:noProof/>
                 <w:webHidden/>
               </w:rPr>
-              <w:t>29</w:t>
+              <w:t>30</w:t>
             </w:r>
             <w:r>
               <w:rPr>
@@ -2155,7 +2155,7 @@
               <w:lang w:val="pt-BR" w:eastAsia="pt-BR"/>
             </w:rPr>
           </w:pPr>
-          <w:hyperlink w:anchor="_Toc56904011" w:history="1">
+          <w:hyperlink w:anchor="_Toc56969380" w:history="1">
             <w:r>
               <w:rPr>
                 <w:rStyle w:val="Hyperlink"/>
@@ -2197,7 +2197,7 @@
                 <w:noProof/>
                 <w:webHidden/>
               </w:rPr>
-              <w:instrText xml:space="preserve"> PAGEREF _Toc56904011 \h </w:instrText>
+              <w:instrText xml:space="preserve"> PAGEREF _Toc56969380 \h </w:instrText>
             </w:r>
             <w:r>
               <w:rPr>
@@ -2217,7 +2217,7 @@
                 <w:noProof/>
                 <w:webHidden/>
               </w:rPr>
-              <w:t>29</w:t>
+              <w:t>30</w:t>
             </w:r>
             <w:r>
               <w:rPr>
@@ -2278,7 +2278,7 @@
           <w:bCs/>
         </w:rPr>
       </w:pPr>
-      <w:bookmarkStart w:id="1" w:name="_Toc56903996"/>
+      <w:bookmarkStart w:id="0" w:name="_Toc56969365"/>
       <w:r>
         <w:rPr>
           <w:bCs/>
@@ -2286,7 +2286,7 @@
         <w:lastRenderedPageBreak/>
         <w:t>INTRODUÇÃO</w:t>
       </w:r>
-      <w:bookmarkEnd w:id="1"/>
+      <w:bookmarkEnd w:id="0"/>
     </w:p>
     <w:p>
       <w:pPr>
@@ -2302,7 +2302,7 @@
         <w:pStyle w:val="Heading2"/>
         <w:ind w:firstLine="0"/>
       </w:pPr>
-      <w:bookmarkStart w:id="2" w:name="_Toc56903997"/>
+      <w:bookmarkStart w:id="1" w:name="_Toc56969366"/>
       <w:r>
         <w:t>1.1</w:t>
       </w:r>
@@ -2312,7 +2312,7 @@
       <w:r>
         <w:t>Motivação</w:t>
       </w:r>
-      <w:bookmarkEnd w:id="2"/>
+      <w:bookmarkEnd w:id="1"/>
     </w:p>
     <w:p>
       <w:pPr>
@@ -3209,14 +3209,14 @@
         <w:pStyle w:val="Heading2"/>
         <w:ind w:firstLine="0"/>
       </w:pPr>
-      <w:bookmarkStart w:id="3" w:name="_Toc56903998"/>
+      <w:bookmarkStart w:id="2" w:name="_Toc56969367"/>
       <w:r>
         <w:t xml:space="preserve">1.2 </w:t>
       </w:r>
       <w:r>
         <w:t>Objetivos</w:t>
       </w:r>
-      <w:bookmarkEnd w:id="3"/>
+      <w:bookmarkEnd w:id="2"/>
     </w:p>
     <w:p>
       <w:pPr>
@@ -3296,12 +3296,12 @@
           <w:numId w:val="4"/>
         </w:numPr>
       </w:pPr>
-      <w:bookmarkStart w:id="4" w:name="_Toc56903999"/>
+      <w:bookmarkStart w:id="3" w:name="_Toc56969368"/>
       <w:r>
         <w:lastRenderedPageBreak/>
         <w:t>REFERENCIAL TEÓRICO</w:t>
       </w:r>
-      <w:bookmarkEnd w:id="4"/>
+      <w:bookmarkEnd w:id="3"/>
     </w:p>
     <w:p>
       <w:pPr>
@@ -3313,14 +3313,14 @@
         <w:pStyle w:val="Heading2"/>
         <w:ind w:firstLine="0"/>
       </w:pPr>
-      <w:bookmarkStart w:id="5" w:name="_Toc56904000"/>
+      <w:bookmarkStart w:id="4" w:name="_Toc56969369"/>
       <w:r>
         <w:t xml:space="preserve">2.1 </w:t>
       </w:r>
       <w:r>
         <w:t>O processo de compra</w:t>
       </w:r>
-      <w:bookmarkEnd w:id="5"/>
+      <w:bookmarkEnd w:id="4"/>
     </w:p>
     <w:p>
       <w:pPr>
@@ -3751,7 +3751,7 @@
         <w:pStyle w:val="Heading2"/>
         <w:ind w:firstLine="0"/>
       </w:pPr>
-      <w:bookmarkStart w:id="6" w:name="_Toc56904001"/>
+      <w:bookmarkStart w:id="5" w:name="_Toc56969370"/>
       <w:r>
         <w:lastRenderedPageBreak/>
         <w:t xml:space="preserve">2.2 </w:t>
@@ -3766,7 +3766,7 @@
         </w:rPr>
         <w:t>Streaming</w:t>
       </w:r>
-      <w:bookmarkEnd w:id="6"/>
+      <w:bookmarkEnd w:id="5"/>
     </w:p>
     <w:p>
       <w:pPr>
@@ -4183,14 +4183,14 @@
         <w:pStyle w:val="Heading2"/>
         <w:ind w:firstLine="0"/>
       </w:pPr>
-      <w:bookmarkStart w:id="7" w:name="_Toc56904002"/>
+      <w:bookmarkStart w:id="6" w:name="_Toc56969371"/>
       <w:r>
         <w:t xml:space="preserve">2.3 </w:t>
       </w:r>
       <w:r>
         <w:t>Pirataria</w:t>
       </w:r>
-      <w:bookmarkEnd w:id="7"/>
+      <w:bookmarkEnd w:id="6"/>
     </w:p>
     <w:p>
       <w:pPr>
@@ -4797,23 +4797,14 @@
         <w:pStyle w:val="Heading2"/>
         <w:ind w:firstLine="0"/>
       </w:pPr>
-      <w:bookmarkStart w:id="8" w:name="_Toc56904003"/>
-      <w:r>
-        <w:t>2.</w:t>
-      </w:r>
-      <w:r>
-        <w:t>4</w:t>
-      </w:r>
-      <w:r>
-        <w:t xml:space="preserve"> </w:t>
-      </w:r>
-      <w:r>
-        <w:t xml:space="preserve">Tráfego </w:t>
+      <w:bookmarkStart w:id="7" w:name="_Toc56969372"/>
+      <w:r>
+        <w:t xml:space="preserve">2.4 Tráfego </w:t>
       </w:r>
       <w:r>
         <w:t>de Internet</w:t>
       </w:r>
-      <w:bookmarkEnd w:id="8"/>
+      <w:bookmarkEnd w:id="7"/>
     </w:p>
     <w:p/>
     <w:p>
@@ -4955,20 +4946,11 @@
         <w:pStyle w:val="Heading2"/>
         <w:ind w:firstLine="0"/>
       </w:pPr>
-      <w:bookmarkStart w:id="9" w:name="_Toc56904004"/>
-      <w:r>
-        <w:t>2.</w:t>
-      </w:r>
-      <w:r>
-        <w:t>5</w:t>
-      </w:r>
-      <w:r>
-        <w:t xml:space="preserve"> </w:t>
-      </w:r>
-      <w:r>
-        <w:t>Séries temporais</w:t>
-      </w:r>
-      <w:bookmarkEnd w:id="9"/>
+      <w:bookmarkStart w:id="8" w:name="_Toc56969373"/>
+      <w:r>
+        <w:t>2.5 Séries temporais</w:t>
+      </w:r>
+      <w:bookmarkEnd w:id="8"/>
     </w:p>
     <w:p/>
     <w:p>
@@ -5089,13 +5071,7 @@
         <w:t>). Respectivamente, estas componentes</w:t>
       </w:r>
       <w:r>
-        <w:t xml:space="preserve"> representam os valores da série que apresentam um padrão de repetição em uma frequência fixa ao longo do tempo, um aumento ou redução a longo prazo nos valores e valores de aleatoriedade. Os autores afirmam ainda que uma série temporal pode ser definida de duas formas: Aditivamente </w:t>
-      </w:r>
-      <w:r>
-        <w:t>(1)</w:t>
-      </w:r>
-      <w:r>
-        <w:t xml:space="preserve"> ou Multiplicativamente (2). </w:t>
+        <w:t xml:space="preserve"> representam os valores da série que apresentam um padrão de repetição em uma frequência fixa ao longo do tempo, um aumento ou redução a longo prazo nos valores e valores de aleatoriedade. Os autores afirmam ainda que uma série temporal pode ser definida de duas formas: Aditivamente (1) ou Multiplicativamente (2). </w:t>
       </w:r>
       <w:r>
         <w:t>De acordo com eles, o</w:t>
@@ -5382,13 +5358,7 @@
                 <w:rPr>
                   <w:rFonts w:ascii="Cambria Math" w:hAnsi="Cambria Math"/>
                 </w:rPr>
-                <m:t>t</m:t>
-              </m:r>
-              <m:r>
-                <w:rPr>
-                  <w:rFonts w:ascii="Cambria Math" w:hAnsi="Cambria Math"/>
-                </w:rPr>
-                <m:t xml:space="preserve"> </m:t>
+                <m:t xml:space="preserve">t </m:t>
               </m:r>
             </m:sub>
           </m:sSub>
@@ -5758,20 +5728,11 @@
         <w:pStyle w:val="Heading2"/>
         <w:ind w:firstLine="0"/>
       </w:pPr>
-      <w:bookmarkStart w:id="10" w:name="_Toc56904005"/>
-      <w:r>
-        <w:t>2.</w:t>
-      </w:r>
-      <w:r>
-        <w:t>6</w:t>
-      </w:r>
-      <w:r>
-        <w:t xml:space="preserve"> </w:t>
-      </w:r>
-      <w:r>
-        <w:t>Concentração de Mercado</w:t>
-      </w:r>
-      <w:bookmarkEnd w:id="10"/>
+      <w:bookmarkStart w:id="9" w:name="_Toc56969374"/>
+      <w:r>
+        <w:t>2.6 Concentração de Mercado</w:t>
+      </w:r>
+      <w:bookmarkEnd w:id="9"/>
     </w:p>
     <w:p/>
     <w:p>
@@ -6015,11 +5976,11 @@
           <w:numId w:val="5"/>
         </w:numPr>
       </w:pPr>
-      <w:bookmarkStart w:id="11" w:name="_Toc56904006"/>
+      <w:bookmarkStart w:id="10" w:name="_Toc56969375"/>
       <w:r>
         <w:t>METODOLOGIA</w:t>
       </w:r>
-      <w:bookmarkEnd w:id="11"/>
+      <w:bookmarkEnd w:id="10"/>
     </w:p>
     <w:p>
       <w:pPr>
@@ -6519,7 +6480,7 @@
           <w:numId w:val="7"/>
         </w:numPr>
       </w:pPr>
-      <w:commentRangeStart w:id="12"/>
+      <w:commentRangeStart w:id="11"/>
       <w:r>
         <w:t xml:space="preserve">perfil de usuários mais velhos e de uso menos intenso dos produtos de </w:t>
       </w:r>
@@ -6530,12 +6491,12 @@
         </w:rPr>
         <w:t>streaming</w:t>
       </w:r>
-      <w:commentRangeEnd w:id="12"/>
+      <w:commentRangeEnd w:id="11"/>
       <w:r>
         <w:rPr>
           <w:rStyle w:val="CommentReference"/>
         </w:rPr>
-        <w:commentReference w:id="12"/>
+        <w:commentReference w:id="11"/>
       </w:r>
       <w:r>
         <w:t xml:space="preserve"> (</w:t>
@@ -6593,7 +6554,7 @@
       </w:r>
     </w:p>
     <w:p>
-      <w:commentRangeStart w:id="13"/>
+      <w:commentRangeStart w:id="12"/>
       <w:r>
         <w:t>Com es</w:t>
       </w:r>
@@ -6612,12 +6573,12 @@
       <w:r>
         <w:t>, e quais grupos são mais propensos a esse consumo.</w:t>
       </w:r>
-      <w:commentRangeEnd w:id="13"/>
+      <w:commentRangeEnd w:id="12"/>
       <w:r>
         <w:rPr>
           <w:rStyle w:val="CommentReference"/>
         </w:rPr>
-        <w:commentReference w:id="13"/>
+        <w:commentReference w:id="12"/>
       </w:r>
       <w:r>
         <w:t xml:space="preserve"> Para esta inferência, calculei a média das questões associadas a comportamentos de pirataria para cada respondente. A partir disso, realizei um teste t-Student tanto na média, para inferir </w:t>
@@ -6673,11 +6634,11 @@
           <w:numId w:val="5"/>
         </w:numPr>
       </w:pPr>
-      <w:bookmarkStart w:id="14" w:name="_Toc56904007"/>
+      <w:bookmarkStart w:id="13" w:name="_Toc56969376"/>
       <w:r>
         <w:t>APRESENTAÇÃO E DISCUSSÃO DOS RESULTADOS</w:t>
       </w:r>
-      <w:bookmarkEnd w:id="14"/>
+      <w:bookmarkEnd w:id="13"/>
     </w:p>
     <w:p>
       <w:pPr>
@@ -6710,11 +6671,11 @@
         <w:pStyle w:val="Heading2"/>
         <w:ind w:firstLine="0"/>
       </w:pPr>
-      <w:bookmarkStart w:id="15" w:name="_Toc56904008"/>
+      <w:bookmarkStart w:id="14" w:name="_Toc56969377"/>
       <w:r>
         <w:t>4.1 Análise quantitativa</w:t>
       </w:r>
-      <w:bookmarkEnd w:id="15"/>
+      <w:bookmarkEnd w:id="14"/>
     </w:p>
     <w:p/>
     <w:p>
@@ -6757,19 +6718,7 @@
         <w:rPr>
           <w:rFonts w:cs="Arial"/>
         </w:rPr>
-        <w:t xml:space="preserve">Figura </w:t>
-      </w:r>
-      <w:r>
-        <w:rPr>
-          <w:rFonts w:cs="Arial"/>
-        </w:rPr>
-        <w:t>2</w:t>
-      </w:r>
-      <w:r>
-        <w:rPr>
-          <w:rFonts w:cs="Arial"/>
-        </w:rPr>
-        <w:t xml:space="preserve">: </w:t>
+        <w:t xml:space="preserve">Figura 2: </w:t>
       </w:r>
       <w:r>
         <w:rPr>
@@ -6784,7 +6733,6 @@
       <w:pPr>
         <w:ind w:firstLine="0"/>
       </w:pPr>
-      <w:commentRangeStart w:id="16"/>
       <w:r>
         <w:rPr>
           <w:noProof/>
@@ -6838,13 +6786,6 @@
           </wp:inline>
         </w:drawing>
       </w:r>
-      <w:commentRangeEnd w:id="16"/>
-      <w:r>
-        <w:rPr>
-          <w:rStyle w:val="CommentReference"/>
-        </w:rPr>
-        <w:commentReference w:id="16"/>
-      </w:r>
     </w:p>
     <w:p>
       <w:pPr>
@@ -6864,15 +6805,7 @@
           <w:sz w:val="20"/>
           <w:szCs w:val="20"/>
         </w:rPr>
-        <w:t>Fonte</w:t>
-      </w:r>
-      <w:r>
-        <w:rPr>
-          <w:rFonts w:cs="Arial"/>
-          <w:sz w:val="20"/>
-          <w:szCs w:val="20"/>
-        </w:rPr>
-        <w:t xml:space="preserve">: </w:t>
+        <w:t xml:space="preserve">Fonte: </w:t>
       </w:r>
       <w:r>
         <w:rPr>
@@ -6882,126 +6815,104 @@
           <w:sz w:val="20"/>
           <w:szCs w:val="20"/>
         </w:rPr>
-        <w:t>E</w:t>
-      </w:r>
-      <w:r>
+        <w:t>Elaboração própria</w:t>
+      </w:r>
+    </w:p>
+    <w:p>
+      <w:pPr>
+        <w:ind w:firstLine="0"/>
+      </w:pPr>
+    </w:p>
+    <w:p>
+      <w:pPr>
+        <w:ind w:firstLine="708"/>
+      </w:pPr>
+      <w:r>
+        <w:t xml:space="preserve">A partir dele, conseguimos perceber que o volume de busca de Pirataria vem crescendo progressivamente mais rápido desde o início de 2019, com um pico no final do primeiro trimestre de 2020, possivelmente associado ao </w:t>
+      </w:r>
+      <w:r>
+        <w:t>início do período de pandemia de Covid-19 no Brasil</w:t>
+      </w:r>
+      <w:r>
+        <w:t xml:space="preserve">. A queda brusca de meados de abril pode estar relacionada à </w:t>
+      </w:r>
+      <w:r>
+        <w:lastRenderedPageBreak/>
+        <w:t xml:space="preserve">implementação </w:t>
+      </w:r>
+      <w:r>
+        <w:t>às</w:t>
+      </w:r>
+      <w:r>
+        <w:t xml:space="preserve"> medidas do Conselho Nacional de Combate à Pirataria contra o consumo de produtos em violação dos direitos de propriedade intelectual</w:t>
+      </w:r>
+      <w:r>
+        <w:t>, adotadas pouco antes</w:t>
+      </w:r>
+      <w:r>
+        <w:t>. Enquanto isso, o grupo de legítimos demonstra estabilização do volume buscado</w:t>
+      </w:r>
+      <w:r>
+        <w:t xml:space="preserve"> no mesmo período, com pico de buscas no final do ano de 2019</w:t>
+      </w:r>
+      <w:r>
+        <w:t>, indicando possível maturação deste mercado.</w:t>
+      </w:r>
+    </w:p>
+    <w:p>
+      <w:pPr>
+        <w:ind w:firstLine="708"/>
+      </w:pPr>
+      <w:r>
+        <w:t>Olhamos</w:t>
+      </w:r>
+      <w:r>
+        <w:t>,</w:t>
+      </w:r>
+      <w:r>
+        <w:t xml:space="preserve"> então</w:t>
+      </w:r>
+      <w:r>
+        <w:t>,</w:t>
+      </w:r>
+      <w:r>
+        <w:t xml:space="preserve"> para </w:t>
+      </w:r>
+      <w:r>
+        <w:t>as composições</w:t>
+      </w:r>
+      <w:r>
+        <w:t xml:space="preserve"> destas duas séries temporais. A série de Pirataria é composta pela soma do volume de buscas dos 100 principais sites de pirataria coletados</w:t>
+      </w:r>
+      <w:r>
+        <w:t>. Similarmente, a série de Legítimos é composta pela soma dos 13 sites legítimos que receberam respostas no questionário da segunda parte desta análise. Os nomes dos sites podem ser observados nas Figuras 3 e 4. Nela, o tamanho do texto é proporcional ao volume médio de tráfego observado naquele site. Apesar de não ser possível inferir a partir delas nenhuma análise de maior profundidade, é possível formar uma ideia geral da concentração destes dois mercados, analisada a seguir.</w:t>
+      </w:r>
+    </w:p>
+    <w:p>
+      <w:pPr>
+        <w:ind w:firstLine="708"/>
+        <w:jc w:val="center"/>
         <w:rPr>
           <w:rFonts w:cs="Arial"/>
           <w:i/>
           <w:iCs/>
-          <w:sz w:val="20"/>
-          <w:szCs w:val="20"/>
-        </w:rPr>
-        <w:t>laboração própria</w:t>
-      </w:r>
-    </w:p>
-    <w:p>
-      <w:pPr>
-        <w:ind w:firstLine="0"/>
-      </w:pPr>
-    </w:p>
-    <w:p>
-      <w:pPr>
-        <w:ind w:firstLine="708"/>
-      </w:pPr>
-      <w:r>
-        <w:t xml:space="preserve">A partir dele, conseguimos perceber que o volume de busca de Pirataria vem crescendo progressivamente mais rápido desde o início de 2019, com um pico no final do primeiro trimestre de 2020, possivelmente associado ao </w:t>
-      </w:r>
-      <w:r>
-        <w:t>início do período de pandemia de Covid-19 no Brasil</w:t>
-      </w:r>
-      <w:r>
-        <w:t xml:space="preserve">. A queda brusca de meados de abril pode estar relacionada à </w:t>
-      </w:r>
-      <w:r>
-        <w:lastRenderedPageBreak/>
-        <w:t xml:space="preserve">implementação </w:t>
-      </w:r>
-      <w:r>
-        <w:t>às</w:t>
-      </w:r>
-      <w:r>
-        <w:t xml:space="preserve"> medidas do Conselho Nacional de Combate à Pirataria contra o consumo de produtos em violação dos direitos de propriedade intelectual</w:t>
-      </w:r>
-      <w:r>
-        <w:t>, adotadas pouco antes</w:t>
-      </w:r>
-      <w:r>
-        <w:t>. Enquanto isso, o grupo de legítimos demonstra estabilização do volume buscado</w:t>
-      </w:r>
-      <w:r>
-        <w:t xml:space="preserve"> no mesmo período, com pico de buscas no final do ano de 2019</w:t>
-      </w:r>
-      <w:r>
-        <w:t>, indicando possível maturação deste mercado.</w:t>
-      </w:r>
-    </w:p>
-    <w:p>
-      <w:pPr>
-        <w:ind w:firstLine="708"/>
-      </w:pPr>
-      <w:r>
-        <w:t>Olhamos</w:t>
-      </w:r>
-      <w:r>
-        <w:t>,</w:t>
-      </w:r>
-      <w:r>
-        <w:t xml:space="preserve"> então</w:t>
-      </w:r>
-      <w:r>
-        <w:t>,</w:t>
-      </w:r>
-      <w:r>
-        <w:t xml:space="preserve"> para </w:t>
-      </w:r>
-      <w:r>
-        <w:t>as composições</w:t>
-      </w:r>
-      <w:r>
-        <w:t xml:space="preserve"> destas duas séries temporais. A série de Pirataria é composta pela soma do volume de buscas dos 100 principais sites de pirataria coletados</w:t>
-      </w:r>
-      <w:r>
-        <w:t>. Similarmente, a série de Legítimos é composta pela soma dos 13 sites legítimos que receberam respostas no questionário da segunda parte desta análise. Os nomes dos sites podem ser observados nas Figuras 3 e 4. Nela, o tamanho do texto é proporcional ao volume médio de tráfego observado naquele site. Apesar de não ser possível inferir a partir delas nenhuma análise de maior profundidade, é possível formar uma ideia geral da concentração destes dois mercados, analisada a seguir.</w:t>
-      </w:r>
-    </w:p>
-    <w:p>
-      <w:pPr>
-        <w:ind w:firstLine="708"/>
-        <w:jc w:val="center"/>
+        </w:rPr>
+      </w:pPr>
+      <w:r>
+        <w:rPr>
+          <w:rFonts w:cs="Arial"/>
+        </w:rPr>
+        <w:t xml:space="preserve">Figura 3: </w:t>
+      </w:r>
+      <w:r>
         <w:rPr>
           <w:rFonts w:cs="Arial"/>
           <w:i/>
           <w:iCs/>
         </w:rPr>
-      </w:pPr>
-      <w:r>
-        <w:rPr>
-          <w:rFonts w:cs="Arial"/>
-        </w:rPr>
-        <w:t xml:space="preserve">Figura </w:t>
-      </w:r>
-      <w:r>
-        <w:rPr>
-          <w:rFonts w:cs="Arial"/>
-        </w:rPr>
-        <w:t>3</w:t>
-      </w:r>
-      <w:r>
-        <w:rPr>
-          <w:rFonts w:cs="Arial"/>
-        </w:rPr>
-        <w:t xml:space="preserve">: </w:t>
-      </w:r>
-      <w:r>
-        <w:rPr>
-          <w:rFonts w:cs="Arial"/>
-          <w:i/>
-          <w:iCs/>
-        </w:rPr>
         <w:t>Nuvem de palavras com sites da amostra de Pirataria</w:t>
       </w:r>
-      <w:commentRangeStart w:id="17"/>
+      <w:commentRangeStart w:id="15"/>
     </w:p>
     <w:p>
       <w:pPr>
@@ -7128,19 +7039,7 @@
         <w:rPr>
           <w:rFonts w:cs="Arial"/>
         </w:rPr>
-        <w:t xml:space="preserve">Figura </w:t>
-      </w:r>
-      <w:r>
-        <w:rPr>
-          <w:rFonts w:cs="Arial"/>
-        </w:rPr>
-        <w:t>4</w:t>
-      </w:r>
-      <w:r>
-        <w:rPr>
-          <w:rFonts w:cs="Arial"/>
-        </w:rPr>
-        <w:t xml:space="preserve">: </w:t>
+        <w:t xml:space="preserve">Figura 4: </w:t>
       </w:r>
       <w:r>
         <w:rPr>
@@ -7148,15 +7047,7 @@
           <w:i/>
           <w:iCs/>
         </w:rPr>
-        <w:t xml:space="preserve">Nuvem de palavras com sites da amostra de </w:t>
-      </w:r>
-      <w:r>
-        <w:rPr>
-          <w:rFonts w:cs="Arial"/>
-          <w:i/>
-          <w:iCs/>
-        </w:rPr>
-        <w:t>Legítimos</w:t>
+        <w:t>Nuvem de palavras com sites da amostra de Legítimos</w:t>
       </w:r>
       <w:r>
         <w:rPr>
@@ -7241,13 +7132,18 @@
         </w:rPr>
         <w:t>Elaboração própria</w:t>
       </w:r>
-      <w:commentRangeEnd w:id="17"/>
+      <w:commentRangeEnd w:id="15"/>
       <w:r>
         <w:rPr>
           <w:rStyle w:val="CommentReference"/>
         </w:rPr>
-        <w:commentReference w:id="17"/>
-      </w:r>
+        <w:commentReference w:id="15"/>
+      </w:r>
+    </w:p>
+    <w:p>
+      <w:pPr>
+        <w:ind w:firstLine="708"/>
+      </w:pPr>
     </w:p>
     <w:p>
       <w:pPr>
@@ -7509,14 +7405,14 @@
         <w:ind w:firstLine="708"/>
       </w:pPr>
       <w:r>
-        <w:t xml:space="preserve">A partir da Figura 5, podemos perceber que a componente de tendência da série de Legítimos está nivelada, indicando mais claramente a estabilidade atingida em meados de 2019 que observamos anteriormente na Figura 3. </w:t>
-      </w:r>
-      <w:r>
-        <w:t xml:space="preserve">Além disso, é possível ver também com </w:t>
+        <w:t xml:space="preserve">A partir da Figura 5, podemos perceber que a componente de tendência da série de Legítimos está nivelada, indicando mais claramente a estabilidade atingida em meados de </w:t>
       </w:r>
       <w:r>
         <w:lastRenderedPageBreak/>
-        <w:t xml:space="preserve">mais clareza a aceleração do crescimento da busca por conteúdos de </w:t>
+        <w:t xml:space="preserve">2019 que observamos anteriormente na Figura 3. </w:t>
+      </w:r>
+      <w:r>
+        <w:t xml:space="preserve">Além disso, é possível ver também com mais clareza a aceleração do crescimento da busca por conteúdos de </w:t>
       </w:r>
       <w:r>
         <w:rPr>
@@ -7556,19 +7452,7 @@
         <w:rPr>
           <w:rFonts w:cs="Arial"/>
         </w:rPr>
-        <w:t xml:space="preserve">Figura </w:t>
-      </w:r>
-      <w:r>
-        <w:rPr>
-          <w:rFonts w:cs="Arial"/>
-        </w:rPr>
-        <w:t>5</w:t>
-      </w:r>
-      <w:r>
-        <w:rPr>
-          <w:rFonts w:cs="Arial"/>
-        </w:rPr>
-        <w:t xml:space="preserve">: </w:t>
+        <w:t xml:space="preserve">Figura 5: </w:t>
       </w:r>
       <w:r>
         <w:rPr>
@@ -7670,7 +7554,7 @@
         <w:rPr>
           <w:rFonts w:cs="Arial"/>
         </w:rPr>
-        <w:t>5</w:t>
+        <w:t>6</w:t>
       </w:r>
       <w:r>
         <w:rPr>
@@ -7684,23 +7568,7 @@
           <w:i/>
           <w:iCs/>
         </w:rPr>
-        <w:t xml:space="preserve">Componente de </w:t>
-      </w:r>
-      <w:r>
-        <w:rPr>
-          <w:rFonts w:cs="Arial"/>
-          <w:i/>
-          <w:iCs/>
-        </w:rPr>
-        <w:t>Sazonalidade</w:t>
-      </w:r>
-      <w:r>
-        <w:rPr>
-          <w:rFonts w:cs="Arial"/>
-          <w:i/>
-          <w:iCs/>
-        </w:rPr>
-        <w:t xml:space="preserve"> das séries temporais de Pirataria e Legítimos</w:t>
+        <w:t>Componente de Sazonalidade das séries temporais de Pirataria e Legítimos</w:t>
       </w:r>
     </w:p>
     <w:p>
@@ -7769,20 +7637,13 @@
           <w:sz w:val="20"/>
           <w:szCs w:val="20"/>
         </w:rPr>
-        <w:t xml:space="preserve"> </w:t>
+        <w:t xml:space="preserve"> Fonte:</w:t>
       </w:r>
       <w:r>
         <w:rPr>
           <w:sz w:val="20"/>
           <w:szCs w:val="20"/>
         </w:rPr>
-        <w:t>Fonte:</w:t>
-      </w:r>
-      <w:r>
-        <w:rPr>
-          <w:sz w:val="20"/>
-          <w:szCs w:val="20"/>
-        </w:rPr>
         <w:t xml:space="preserve"> Elaboração própria</w:t>
       </w:r>
     </w:p>
@@ -7802,28 +7663,28 @@
         <w:t>ê</w:t>
       </w:r>
       <w:r>
-        <w:t xml:space="preserve">m comportamentos sazonais de intensidades similares porém fluxos opostos. Enquanto a série de Legítimos se aproxima de um vale em meados de novembro e só volta a crescer ao final de abril, a busca por pirataria </w:t>
-      </w:r>
-      <w:r>
-        <w:t xml:space="preserve">tem o comportamento inverso: cresce em novembro e volta a </w:t>
+        <w:t xml:space="preserve">m comportamentos sazonais de intensidades similares porém fluxos opostos. Enquanto a série de Legítimos se aproxima de um vale em meados de novembro e só volta a crescer ao final de </w:t>
       </w:r>
       <w:r>
         <w:lastRenderedPageBreak/>
-        <w:t>baixar em meados de abril.</w:t>
+        <w:t xml:space="preserve">abril, a busca por pirataria </w:t>
+      </w:r>
+      <w:r>
+        <w:t>tem o comportamento inverso: cresce em novembro e volta a baixar em meados de abril.</w:t>
       </w:r>
       <w:r>
         <w:t xml:space="preserve"> </w:t>
       </w:r>
-      <w:commentRangeStart w:id="18"/>
+      <w:commentRangeStart w:id="16"/>
       <w:r>
         <w:t>Este comportamento pode estar atrelado ao fluxo de lançamento de novos episódios das principais séries internacionais, que costumam entrar em hiato no final do ano, retornando em meados de abril.</w:t>
       </w:r>
-      <w:commentRangeEnd w:id="18"/>
+      <w:commentRangeEnd w:id="16"/>
       <w:r>
         <w:rPr>
           <w:rStyle w:val="CommentReference"/>
         </w:rPr>
-        <w:commentReference w:id="18"/>
+        <w:commentReference w:id="16"/>
       </w:r>
       <w:r>
         <w:t xml:space="preserve"> Outra possibilidade é que a busca por pirataria vem </w:t>
@@ -8022,19 +7883,7 @@
         <w:rPr>
           <w:rFonts w:cs="Arial"/>
         </w:rPr>
-        <w:t xml:space="preserve">Figura </w:t>
-      </w:r>
-      <w:r>
-        <w:rPr>
-          <w:rFonts w:cs="Arial"/>
-        </w:rPr>
-        <w:t>7</w:t>
-      </w:r>
-      <w:r>
-        <w:rPr>
-          <w:rFonts w:cs="Arial"/>
-        </w:rPr>
-        <w:t xml:space="preserve">: </w:t>
+        <w:t xml:space="preserve">Figura 7: </w:t>
       </w:r>
       <w:r>
         <w:rPr>
@@ -8049,8 +7898,8 @@
       <w:pPr>
         <w:ind w:firstLine="0"/>
       </w:pPr>
-      <w:commentRangeStart w:id="19"/>
-      <w:commentRangeStart w:id="20"/>
+      <w:commentRangeStart w:id="17"/>
+      <w:commentRangeStart w:id="18"/>
       <w:r>
         <w:rPr>
           <w:noProof/>
@@ -8104,13 +7953,13 @@
           </wp:inline>
         </w:drawing>
       </w:r>
-      <w:commentRangeEnd w:id="19"/>
-      <w:commentRangeEnd w:id="20"/>
+      <w:commentRangeEnd w:id="17"/>
+      <w:commentRangeEnd w:id="18"/>
       <w:r>
         <w:rPr>
           <w:rStyle w:val="CommentReference"/>
         </w:rPr>
-        <w:commentReference w:id="20"/>
+        <w:commentReference w:id="17"/>
       </w:r>
     </w:p>
     <w:p>
@@ -8125,27 +7974,21 @@
         <w:rPr>
           <w:rStyle w:val="CommentReference"/>
         </w:rPr>
-        <w:commentReference w:id="19"/>
+        <w:lastRenderedPageBreak/>
+        <w:commentReference w:id="18"/>
       </w:r>
       <w:r>
         <w:rPr>
           <w:sz w:val="20"/>
           <w:szCs w:val="20"/>
         </w:rPr>
-        <w:t xml:space="preserve"> </w:t>
+        <w:t xml:space="preserve"> Fonte:</w:t>
       </w:r>
       <w:r>
         <w:rPr>
           <w:sz w:val="20"/>
           <w:szCs w:val="20"/>
         </w:rPr>
-        <w:t>Fonte:</w:t>
-      </w:r>
-      <w:r>
-        <w:rPr>
-          <w:sz w:val="20"/>
-          <w:szCs w:val="20"/>
-        </w:rPr>
         <w:t xml:space="preserve"> Elaboração própria</w:t>
       </w:r>
     </w:p>
@@ -8154,12 +7997,11 @@
         <w:pStyle w:val="Heading2"/>
         <w:ind w:firstLine="0"/>
       </w:pPr>
-      <w:bookmarkStart w:id="21" w:name="_Toc56904009"/>
-      <w:r>
-        <w:lastRenderedPageBreak/>
+      <w:bookmarkStart w:id="19" w:name="_Toc56969378"/>
+      <w:r>
         <w:t>4.2 Análise do questionário</w:t>
       </w:r>
-      <w:bookmarkEnd w:id="21"/>
+      <w:bookmarkEnd w:id="19"/>
     </w:p>
     <w:p/>
     <w:p>
@@ -9298,23 +9140,23 @@
         <w:tab/>
         <w:t xml:space="preserve">Ambas as amostras tiveram prevalência de respostas em níveis de renda familiar mensal altos. </w:t>
       </w:r>
-      <w:commentRangeStart w:id="22"/>
+      <w:commentRangeStart w:id="20"/>
       <w:r>
         <w:t>No total, 27,86% dos respondentes declararam ter renda mensal acima de R$30.000</w:t>
       </w:r>
-      <w:commentRangeEnd w:id="22"/>
+      <w:commentRangeEnd w:id="20"/>
       <w:r>
         <w:rPr>
           <w:rStyle w:val="CommentReference"/>
         </w:rPr>
-        <w:commentReference w:id="22"/>
-      </w:r>
-      <w:r>
-        <w:t xml:space="preserve">, 18,03% declararam entre R$15.001 e R$30.000,15,98% entre R$8.001 e R$15.000, 10,66% entre R$ 5.001 e R$8.000, 12,30% entre R$3.001 e R$5.000, 6,15% entre R$2.001 e R$3.000 e apenas 9,43% responderam ter renda familiar mensal abaixo de </w:t>
+        <w:commentReference w:id="20"/>
+      </w:r>
+      <w:r>
+        <w:t xml:space="preserve">, 18,03% declararam entre R$15.001 e R$30.000,15,98% entre R$8.001 e R$15.000, 10,66% entre R$ 5.001 e R$8.000, 12,30% entre R$3.001 e R$5.000, 6,15% entre </w:t>
       </w:r>
       <w:r>
         <w:lastRenderedPageBreak/>
-        <w:t xml:space="preserve">R$2.000. Esta distribuição </w:t>
+        <w:t xml:space="preserve">R$2.001 e R$3.000 e apenas 9,43% responderam ter renda familiar mensal abaixo de R$2.000. Esta distribuição </w:t>
       </w:r>
       <w:r>
         <w:t>distorcida para perfis de maior renda pode estar associada aos meios de distribuição do questionário, dado que o uso mais intenso de redes sociais por pessoas de renda mais alta comparado com de renda mais baixa aumenta a probabilidade daquele grupo encontrar o link do questionário e ter tempo livre para respondê-lo.</w:t>
@@ -9469,6 +9311,7 @@
         <w:ind w:firstLine="0"/>
       </w:pPr>
       <w:r>
+        <w:lastRenderedPageBreak/>
         <w:tab/>
         <w:t xml:space="preserve">Na Tabela 3, podemos ver as respostas da pergunta de quais motivos levam o respondente a assistir </w:t>
       </w:r>
@@ -9476,11 +9319,7 @@
         <w:t>séries e filmes.</w:t>
       </w:r>
       <w:r>
-        <w:t xml:space="preserve"> Indicação de amigos ou familiares aparece como o </w:t>
-      </w:r>
-      <w:r>
-        <w:lastRenderedPageBreak/>
-        <w:t>principal motivo, reportado por 72,13% dos respondentes. Em segundo lugar apareceu o motivo de “Tempo Livre”, com 71,11% das respostas e, em terceiro lugar, lançamento de novos episódios de séries que já acompanham com 63,11%.</w:t>
+        <w:t xml:space="preserve"> Indicação de amigos ou familiares aparece como o principal motivo, reportado por 72,13% dos respondentes. Em segundo lugar apareceu o motivo de “Tempo Livre”, com 71,11% das respostas e, em terceiro lugar, lançamento de novos episódios de séries que já acompanham com 63,11%.</w:t>
       </w:r>
       <w:r>
         <w:t xml:space="preserve"> Completando as respostas já preenchidas pelo questionário, temos “Colocar ‘de fundo’ enquanto realizo outras atividades” com 15,57% dos respondentes.</w:t>
@@ -9517,27 +9356,13 @@
           <w:b/>
           <w:bCs/>
         </w:rPr>
-        <w:t>3</w:t>
-      </w:r>
-      <w:r>
-        <w:rPr>
-          <w:rFonts w:cs="Times New Roman"/>
-          <w:b/>
-          <w:bCs/>
-        </w:rPr>
-        <w:t>:</w:t>
-      </w:r>
-      <w:r>
-        <w:rPr>
-          <w:rFonts w:cs="Times New Roman"/>
-        </w:rPr>
-        <w:t xml:space="preserve"> </w:t>
-      </w:r>
-      <w:r>
-        <w:rPr>
-          <w:rFonts w:cs="Times New Roman"/>
-        </w:rPr>
-        <w:t xml:space="preserve">Motivos que levam os respondentes a buscar conteúdo via </w:t>
+        <w:t>3:</w:t>
+      </w:r>
+      <w:r>
+        <w:rPr>
+          <w:rFonts w:cs="Times New Roman"/>
+        </w:rPr>
+        <w:t xml:space="preserve"> Motivos que levam os respondentes a buscar conteúdo via </w:t>
       </w:r>
       <w:r>
         <w:rPr>
@@ -11342,7 +11167,6 @@
           <w:b/>
           <w:bCs/>
         </w:rPr>
-        <w:lastRenderedPageBreak/>
         <w:t xml:space="preserve">Tabela </w:t>
       </w:r>
       <w:r>
@@ -11351,27 +11175,13 @@
           <w:b/>
           <w:bCs/>
         </w:rPr>
-        <w:t>4</w:t>
-      </w:r>
-      <w:r>
-        <w:rPr>
-          <w:rFonts w:cs="Times New Roman"/>
-          <w:b/>
-          <w:bCs/>
-        </w:rPr>
-        <w:t>:</w:t>
-      </w:r>
-      <w:r>
-        <w:rPr>
-          <w:rFonts w:cs="Times New Roman"/>
-        </w:rPr>
-        <w:t xml:space="preserve"> </w:t>
-      </w:r>
-      <w:r>
-        <w:rPr>
-          <w:rFonts w:cs="Times New Roman"/>
-        </w:rPr>
-        <w:t>Onde os respondentes buscam informações sobre séries e filmes</w:t>
+        <w:t>4:</w:t>
+      </w:r>
+      <w:r>
+        <w:rPr>
+          <w:rFonts w:cs="Times New Roman"/>
+        </w:rPr>
+        <w:t xml:space="preserve"> Onde os respondentes buscam informações sobre séries e filmes</w:t>
       </w:r>
     </w:p>
     <w:tbl>
@@ -13180,7 +12990,6 @@
           <w:b/>
           <w:bCs/>
         </w:rPr>
-        <w:lastRenderedPageBreak/>
         <w:t xml:space="preserve">Tabela </w:t>
       </w:r>
       <w:r>
@@ -13189,27 +12998,13 @@
           <w:b/>
           <w:bCs/>
         </w:rPr>
-        <w:t>5</w:t>
-      </w:r>
-      <w:r>
-        <w:rPr>
-          <w:rFonts w:cs="Times New Roman"/>
-          <w:b/>
-          <w:bCs/>
-        </w:rPr>
-        <w:t>:</w:t>
-      </w:r>
-      <w:r>
-        <w:rPr>
-          <w:rFonts w:cs="Times New Roman"/>
-        </w:rPr>
-        <w:t xml:space="preserve"> </w:t>
-      </w:r>
-      <w:r>
-        <w:rPr>
-          <w:rFonts w:cs="Times New Roman"/>
-        </w:rPr>
-        <w:t>Motivos que impedem o consumo na frequência desejada</w:t>
+        <w:t>5:</w:t>
+      </w:r>
+      <w:r>
+        <w:rPr>
+          <w:rFonts w:cs="Times New Roman"/>
+        </w:rPr>
+        <w:t xml:space="preserve"> Motivos que impedem o consumo na frequência desejada</w:t>
       </w:r>
     </w:p>
     <w:tbl>
@@ -15139,20 +14934,7 @@
         <w:rPr>
           <w:rFonts w:cs="Arial"/>
         </w:rPr>
-        <w:lastRenderedPageBreak/>
-        <w:t xml:space="preserve">Figura </w:t>
-      </w:r>
-      <w:r>
-        <w:rPr>
-          <w:rFonts w:cs="Arial"/>
-        </w:rPr>
-        <w:t>8</w:t>
-      </w:r>
-      <w:r>
-        <w:rPr>
-          <w:rFonts w:cs="Arial"/>
-        </w:rPr>
-        <w:t xml:space="preserve">: </w:t>
+        <w:t xml:space="preserve">Figura 8: </w:t>
       </w:r>
       <w:r>
         <w:rPr>
@@ -15297,7 +15079,13 @@
         <w:t>, nas tabelas)</w:t>
       </w:r>
       <w:r>
-        <w:t xml:space="preserve">, todos foram abaixo dos valores críticos para o intervalo de confiança selecionado. Portanto, podemos rejeitar a Hipótese nula. Ou seja, temos evidências para afirmar que o brasileiro médio </w:t>
+        <w:t xml:space="preserve">, todos foram abaixo dos valores críticos para o intervalo de confiança selecionado. Portanto, podemos rejeitar a Hipótese </w:t>
+      </w:r>
+      <w:r>
+        <w:t>alternativa</w:t>
+      </w:r>
+      <w:r>
+        <w:t xml:space="preserve">. Ou seja, temos evidências para afirmar que o brasileiro médio </w:t>
       </w:r>
       <w:r>
         <w:rPr>
@@ -15371,7 +15159,6 @@
           <w:b/>
           <w:bCs/>
         </w:rPr>
-        <w:lastRenderedPageBreak/>
         <w:t xml:space="preserve">Tabela </w:t>
       </w:r>
       <w:r>
@@ -15380,27 +15167,13 @@
           <w:b/>
           <w:bCs/>
         </w:rPr>
-        <w:t>6</w:t>
-      </w:r>
-      <w:r>
-        <w:rPr>
-          <w:rFonts w:cs="Times New Roman"/>
-          <w:b/>
-          <w:bCs/>
-        </w:rPr>
-        <w:t>:</w:t>
-      </w:r>
-      <w:r>
-        <w:rPr>
-          <w:rFonts w:cs="Times New Roman"/>
-        </w:rPr>
-        <w:t xml:space="preserve"> </w:t>
-      </w:r>
-      <w:r>
-        <w:rPr>
-          <w:rFonts w:cs="Times New Roman"/>
-        </w:rPr>
-        <w:t>t-valores e p-valores para os diferentes comportamentos analisados</w:t>
+        <w:t>6:</w:t>
+      </w:r>
+      <w:r>
+        <w:rPr>
+          <w:rFonts w:cs="Times New Roman"/>
+        </w:rPr>
+        <w:t xml:space="preserve"> t-valores e p-valores para os diferentes comportamentos analisados</w:t>
       </w:r>
     </w:p>
     <w:tbl>
@@ -16381,36 +16154,178 @@
     </w:p>
     <w:p>
       <w:pPr>
+        <w:ind w:firstLine="0"/>
+      </w:pPr>
+      <w:r>
+        <w:tab/>
+      </w:r>
+      <w:r>
+        <w:t>Ressalto aqui a limitação do método utilizado. Apesar da linguagem do questionário ter sido o mais neutra possível, e da anonimidade</w:t>
+      </w:r>
+      <w:r>
+        <w:t xml:space="preserve"> </w:t>
+      </w:r>
+      <w:r>
+        <w:t xml:space="preserve">da ferramenta utilizada ser garantida, a pesquisa se trata de um tema legal e moralmente marginais, existe a possibilidade das respostas não terem sido completamente honestas quanto </w:t>
+      </w:r>
+      <w:r>
+        <w:t xml:space="preserve">aos comportamentos associados à pirataria. Porém, </w:t>
+      </w:r>
+      <w:r>
+        <w:t>é o método mais direto e mais seguro, enquanto estamos na pandemia de Covid-19, de obter alto volume de respondentes e captar as percepções do consumidor.</w:t>
+      </w:r>
+    </w:p>
+    <w:p>
+      <w:pPr>
+        <w:ind w:firstLine="0"/>
+      </w:pPr>
+    </w:p>
+    <w:p>
+      <w:pPr>
         <w:pStyle w:val="Heading1"/>
         <w:numPr>
           <w:ilvl w:val="0"/>
           <w:numId w:val="5"/>
         </w:numPr>
       </w:pPr>
-      <w:bookmarkStart w:id="23" w:name="_Toc56904010"/>
-      <w:commentRangeStart w:id="24"/>
-      <w:r>
-        <w:t>CONCLUSÃO</w:t>
-      </w:r>
-      <w:bookmarkEnd w:id="23"/>
-      <w:commentRangeEnd w:id="24"/>
+      <w:bookmarkStart w:id="21" w:name="_Toc56969379"/>
+      <w:commentRangeStart w:id="22"/>
+      <w:r>
+        <w:t>CON</w:t>
+      </w:r>
+      <w:r>
+        <w:t>SIDERAÇÕES FINAIS</w:t>
+      </w:r>
+      <w:commentRangeEnd w:id="22"/>
       <w:r>
         <w:rPr>
           <w:rStyle w:val="CommentReference"/>
           <w:rFonts w:eastAsiaTheme="minorHAnsi" w:cstheme="minorBidi"/>
           <w:b w:val="0"/>
         </w:rPr>
-        <w:commentReference w:id="24"/>
-      </w:r>
-    </w:p>
-    <w:p>
-      <w:pPr>
-        <w:pStyle w:val="ListParagraph"/>
-        <w:ind w:left="360"/>
+        <w:commentReference w:id="22"/>
+      </w:r>
+      <w:bookmarkEnd w:id="21"/>
+    </w:p>
+    <w:p>
+      <w:pPr>
+        <w:ind w:left="708" w:firstLine="0"/>
         <w:rPr>
           <w:rFonts w:cs="Arial"/>
           <w:b/>
           <w:bCs/>
+        </w:rPr>
+      </w:pPr>
+    </w:p>
+    <w:p>
+      <w:pPr>
+        <w:ind w:left="708" w:firstLine="0"/>
+        <w:rPr>
+          <w:rFonts w:cs="Arial"/>
+        </w:rPr>
+      </w:pPr>
+      <w:r>
+        <w:rPr>
+          <w:rFonts w:cs="Arial"/>
+        </w:rPr>
+        <w:t>Esta porra</w:t>
+      </w:r>
+      <w:r>
+        <w:rPr>
+          <w:rFonts w:cs="Arial"/>
+        </w:rPr>
+        <w:t xml:space="preserve"> validou que o BR não ta caçando pirataria mas ta consumindo pra caralho.</w:t>
+      </w:r>
+    </w:p>
+    <w:p>
+      <w:pPr>
+        <w:rPr>
+          <w:rFonts w:cs="Arial"/>
+        </w:rPr>
+      </w:pPr>
+      <w:r>
+        <w:rPr>
+          <w:rFonts w:cs="Arial"/>
+        </w:rPr>
+        <w:t>Essa pesquisa tem por objetivo mensu</w:t>
+      </w:r>
+      <w:r>
+        <w:rPr>
+          <w:rFonts w:cs="Arial"/>
+        </w:rPr>
+        <w:t xml:space="preserve">rar e modelar o tamanho da busca por conteúdo pirata no Brasil, assim como as percepções e comportamentos do consumidor com relação a esse conteúdo. Ressalto a complexidade de analisar comportamentos associados a consumo </w:t>
+      </w:r>
+      <w:r>
+        <w:rPr>
+          <w:rFonts w:cs="Arial"/>
+        </w:rPr>
+        <w:t>por meios ilegais.</w:t>
+      </w:r>
+      <w:r>
+        <w:rPr>
+          <w:rFonts w:cs="Arial"/>
+        </w:rPr>
+        <w:t xml:space="preserve"> A mensuração do volume tem que ser feita de maneiras indiretas, dado que os sites de pirataria não publicam volume de usuários tal qual serviços legítimos. E a </w:t>
+      </w:r>
+      <w:r>
+        <w:rPr>
+          <w:rFonts w:cs="Arial"/>
+        </w:rPr>
+        <w:lastRenderedPageBreak/>
+        <w:t>mensuração dos comportamentos corre o risco de ser enviesada pelas opiniões prévias dos respo</w:t>
+      </w:r>
+      <w:r>
+        <w:rPr>
+          <w:rFonts w:cs="Arial"/>
+        </w:rPr>
+        <w:t>ndentes escolhidos para amostragem.</w:t>
+      </w:r>
+    </w:p>
+    <w:p>
+      <w:pPr>
+        <w:rPr>
+          <w:rFonts w:cs="Arial"/>
+        </w:rPr>
+      </w:pPr>
+      <w:r>
+        <w:rPr>
+          <w:rFonts w:cs="Arial"/>
+        </w:rPr>
+        <w:t xml:space="preserve">Contudo, é essencial compreender a realidade por trás desse consumo, dados os impactos econômicos que este consumo representa </w:t>
+      </w:r>
+      <w:r>
+        <w:rPr>
+          <w:rFonts w:cs="Arial"/>
+        </w:rPr>
+        <w:t>anualmente na cadeia produtiva de audiovisual. Assim, a principal contribuição deste trabalho para a literatura do meio</w:t>
+      </w:r>
+      <w:r>
+        <w:rPr>
+          <w:rFonts w:cs="Arial"/>
+        </w:rPr>
+        <w:t xml:space="preserve"> vem de uma mensuração e modelagem eficazes destes padrões.</w:t>
+      </w:r>
+    </w:p>
+    <w:p>
+      <w:pPr>
+        <w:rPr>
+          <w:rFonts w:cs="Arial"/>
+        </w:rPr>
+      </w:pPr>
+      <w:r>
+        <w:rPr>
+          <w:rFonts w:cs="Arial"/>
+        </w:rPr>
+        <w:t>Quanto ao volume, aponto a estagnação do volume de busca de mídias legítimas comparado com a aceleração vertiginosa do mesmo para mídias piratas.</w:t>
+      </w:r>
+      <w:bookmarkStart w:id="23" w:name="_GoBack"/>
+      <w:bookmarkEnd w:id="23"/>
+    </w:p>
+    <w:p>
+      <w:pPr>
+        <w:ind w:firstLine="0"/>
+        <w:rPr>
+          <w:rFonts w:cs="Arial"/>
         </w:rPr>
       </w:pPr>
     </w:p>
@@ -16422,11 +16337,11 @@
           <w:numId w:val="5"/>
         </w:numPr>
       </w:pPr>
-      <w:bookmarkStart w:id="25" w:name="_Toc56904011"/>
+      <w:bookmarkStart w:id="24" w:name="_Toc56969380"/>
       <w:r>
         <w:t>BIBLIOGRAFIA</w:t>
       </w:r>
-      <w:bookmarkEnd w:id="25"/>
+      <w:bookmarkEnd w:id="24"/>
     </w:p>
     <w:p>
       <w:pPr>
@@ -16456,7 +16371,6 @@
       <w:r>
         <w:rPr>
           <w:rFonts w:cs="Arial"/>
-          <w:lang w:val="en-US"/>
         </w:rPr>
         <w:instrText xml:space="preserve">ADDIN Mendeley Bibliography CSL_BIBLIOGRAPHY </w:instrText>
       </w:r>
@@ -16506,6 +16420,7 @@
         <w:rPr>
           <w:rFonts w:cs="Times New Roman"/>
           <w:noProof/>
+          <w:lang w:val="en-US"/>
         </w:rPr>
         <w:t xml:space="preserve">AHREFS. </w:t>
       </w:r>
@@ -16515,6 +16430,7 @@
           <w:i/>
           <w:iCs/>
           <w:noProof/>
+          <w:lang w:val="en-US"/>
         </w:rPr>
         <w:t>Find Out How Much Traffic a Website Gets: 3 Ways Compared</w:t>
       </w:r>
@@ -16522,8 +16438,16 @@
         <w:rPr>
           <w:rFonts w:cs="Times New Roman"/>
           <w:noProof/>
-        </w:rPr>
-        <w:t xml:space="preserve">. Disponível em: &lt;https://ahrefs.com/blog/website-traffic/&gt;. Acesso em: 23 set. 2020a. </w:t>
+          <w:lang w:val="en-US"/>
+        </w:rPr>
+        <w:t xml:space="preserve">. </w:t>
+      </w:r>
+      <w:r>
+        <w:rPr>
+          <w:rFonts w:cs="Times New Roman"/>
+          <w:noProof/>
+        </w:rPr>
+        <w:t xml:space="preserve">Disponível em: &lt;https://ahrefs.com/blog/website-traffic/&gt;. Acesso em: 23 set. 2020a. </w:t>
       </w:r>
     </w:p>
     <w:p>
@@ -16536,6 +16460,7 @@
         <w:rPr>
           <w:rFonts w:cs="Times New Roman"/>
           <w:noProof/>
+          <w:lang w:val="en-US"/>
         </w:rPr>
       </w:pPr>
       <w:r>
@@ -16559,7 +16484,15 @@
           <w:rFonts w:cs="Times New Roman"/>
           <w:noProof/>
         </w:rPr>
-        <w:t xml:space="preserve">. Disponível em: &lt;https://ahrefs.com/site-explorer&gt;. Acesso em: 23 set. 2020b. </w:t>
+        <w:t xml:space="preserve">. Disponível em: &lt;https://ahrefs.com/site-explorer&gt;. </w:t>
+      </w:r>
+      <w:r>
+        <w:rPr>
+          <w:rFonts w:cs="Times New Roman"/>
+          <w:noProof/>
+          <w:lang w:val="en-US"/>
+        </w:rPr>
+        <w:t xml:space="preserve">Acesso em: 23 set. 2020b. </w:t>
       </w:r>
     </w:p>
     <w:p>
@@ -16578,6 +16511,7 @@
         <w:rPr>
           <w:rFonts w:cs="Times New Roman"/>
           <w:noProof/>
+          <w:lang w:val="en-US"/>
         </w:rPr>
         <w:t xml:space="preserve">AHREFS. </w:t>
       </w:r>
@@ -16587,6 +16521,7 @@
           <w:i/>
           <w:iCs/>
           <w:noProof/>
+          <w:lang w:val="en-US"/>
         </w:rPr>
         <w:t>What is Organic Traffic in Ahrefs and how do we calculate it?</w:t>
       </w:r>
@@ -16594,8 +16529,16 @@
         <w:rPr>
           <w:rFonts w:cs="Times New Roman"/>
           <w:noProof/>
-        </w:rPr>
-        <w:t xml:space="preserve"> Disponível em: &lt;https://help.ahrefs.com/en/articles/1863206-what-is-organic-traffic-in-ahrefs-and-how-do-we-calculate-it&gt;. Acesso em: 23 set. 2020c. </w:t>
+          <w:lang w:val="en-US"/>
+        </w:rPr>
+        <w:t xml:space="preserve"> </w:t>
+      </w:r>
+      <w:r>
+        <w:rPr>
+          <w:rFonts w:cs="Times New Roman"/>
+          <w:noProof/>
+        </w:rPr>
+        <w:t xml:space="preserve">Disponível em: &lt;https://help.ahrefs.com/en/articles/1863206-what-is-organic-traffic-in-ahrefs-and-how-do-we-calculate-it&gt;. Acesso em: 23 set. 2020c. </w:t>
       </w:r>
     </w:p>
     <w:p>
@@ -16608,14 +16551,14 @@
         <w:rPr>
           <w:rFonts w:cs="Times New Roman"/>
           <w:noProof/>
-        </w:rPr>
-      </w:pPr>
-      <w:r>
-        <w:rPr>
-          <w:rFonts w:cs="Times New Roman"/>
-          <w:noProof/>
-        </w:rPr>
-        <w:lastRenderedPageBreak/>
+          <w:lang w:val="en-US"/>
+        </w:rPr>
+      </w:pPr>
+      <w:r>
+        <w:rPr>
+          <w:rFonts w:cs="Times New Roman"/>
+          <w:noProof/>
+        </w:rPr>
         <w:t xml:space="preserve">BANOV, Márcia Regina. </w:t>
       </w:r>
       <w:r>
@@ -16632,7 +16575,15 @@
           <w:rFonts w:cs="Times New Roman"/>
           <w:noProof/>
         </w:rPr>
-        <w:t xml:space="preserve">. São Paulo: Cengage Learning, 2017. </w:t>
+        <w:t xml:space="preserve">. </w:t>
+      </w:r>
+      <w:r>
+        <w:rPr>
+          <w:rFonts w:cs="Times New Roman"/>
+          <w:noProof/>
+          <w:lang w:val="en-US"/>
+        </w:rPr>
+        <w:t xml:space="preserve">São Paulo: Cengage Learning, 2017. </w:t>
       </w:r>
     </w:p>
     <w:p>
@@ -16645,12 +16596,14 @@
         <w:rPr>
           <w:rFonts w:cs="Times New Roman"/>
           <w:noProof/>
-        </w:rPr>
-      </w:pPr>
-      <w:r>
-        <w:rPr>
-          <w:rFonts w:cs="Times New Roman"/>
-          <w:noProof/>
+          <w:lang w:val="en-US"/>
+        </w:rPr>
+      </w:pPr>
+      <w:r>
+        <w:rPr>
+          <w:rFonts w:cs="Times New Roman"/>
+          <w:noProof/>
+          <w:lang w:val="en-US"/>
         </w:rPr>
         <w:t xml:space="preserve">BLACKBURN, David; EISENACH, Jeffrey A.; HARRISON JR, David. </w:t>
       </w:r>
@@ -16660,6 +16613,7 @@
           <w:i/>
           <w:iCs/>
           <w:noProof/>
+          <w:lang w:val="en-US"/>
         </w:rPr>
         <w:t>Impacts of Digital Video Piracy on the US Economy</w:t>
       </w:r>
@@ -16667,6 +16621,7 @@
         <w:rPr>
           <w:rFonts w:cs="Times New Roman"/>
           <w:noProof/>
+          <w:lang w:val="en-US"/>
         </w:rPr>
         <w:t>. . [S.l: s.n.], 2019.</w:t>
       </w:r>
@@ -16681,12 +16636,14 @@
         <w:rPr>
           <w:rFonts w:cs="Times New Roman"/>
           <w:noProof/>
-        </w:rPr>
-      </w:pPr>
-      <w:r>
-        <w:rPr>
-          <w:rFonts w:cs="Times New Roman"/>
-          <w:noProof/>
+          <w:lang w:val="en-US"/>
+        </w:rPr>
+      </w:pPr>
+      <w:r>
+        <w:rPr>
+          <w:rFonts w:cs="Times New Roman"/>
+          <w:noProof/>
+          <w:lang w:val="en-US"/>
         </w:rPr>
         <w:t xml:space="preserve">BLOOMBERG. </w:t>
       </w:r>
@@ -16696,6 +16653,7 @@
           <w:i/>
           <w:iCs/>
           <w:noProof/>
+          <w:lang w:val="en-US"/>
         </w:rPr>
         <w:t>Video Streaming Market to Reach $149.34 Bn Globally by 2026 at 18.3% CAGR: Allied Market Research</w:t>
       </w:r>
@@ -16703,8 +16661,24 @@
         <w:rPr>
           <w:rFonts w:cs="Times New Roman"/>
           <w:noProof/>
-        </w:rPr>
-        <w:t xml:space="preserve">. Disponível em: &lt;https://www.bloomberg.com/press-releases/2019-12-05/video-streaming-market-to-reach-149-34-bn-globally-by-2026-at-18-3-cagr-allied-market-research&gt;. Acesso em: 20 abr. 2020. </w:t>
+          <w:lang w:val="en-US"/>
+        </w:rPr>
+        <w:t xml:space="preserve">. </w:t>
+      </w:r>
+      <w:r>
+        <w:rPr>
+          <w:rFonts w:cs="Times New Roman"/>
+          <w:noProof/>
+        </w:rPr>
+        <w:t xml:space="preserve">Disponível em: &lt;https://www.bloomberg.com/press-releases/2019-12-05/video-streaming-market-to-reach-149-34-bn-globally-by-2026-at-18-3-cagr-allied-market-research&gt;. </w:t>
+      </w:r>
+      <w:r>
+        <w:rPr>
+          <w:rFonts w:cs="Times New Roman"/>
+          <w:noProof/>
+          <w:lang w:val="en-US"/>
+        </w:rPr>
+        <w:t xml:space="preserve">Acesso em: 20 abr. 2020. </w:t>
       </w:r>
     </w:p>
     <w:p>
@@ -16717,13 +16691,16 @@
         <w:rPr>
           <w:rFonts w:cs="Times New Roman"/>
           <w:noProof/>
-        </w:rPr>
-      </w:pPr>
-      <w:r>
-        <w:rPr>
-          <w:rFonts w:cs="Times New Roman"/>
-          <w:noProof/>
-        </w:rPr>
+          <w:lang w:val="en-US"/>
+        </w:rPr>
+      </w:pPr>
+      <w:r>
+        <w:rPr>
+          <w:rFonts w:cs="Times New Roman"/>
+          <w:noProof/>
+          <w:lang w:val="en-US"/>
+        </w:rPr>
+        <w:lastRenderedPageBreak/>
         <w:t xml:space="preserve">BROWNLEE, Jason. </w:t>
       </w:r>
       <w:r>
@@ -16732,6 +16709,7 @@
           <w:i/>
           <w:iCs/>
           <w:noProof/>
+          <w:lang w:val="en-US"/>
         </w:rPr>
         <w:t>How to Decompose Time Series Data into Trend and Seasonality</w:t>
       </w:r>
@@ -16739,8 +16717,24 @@
         <w:rPr>
           <w:rFonts w:cs="Times New Roman"/>
           <w:noProof/>
-        </w:rPr>
-        <w:t xml:space="preserve">. Disponível em: &lt;https://machinelearningmastery.com/decompose-time-series-data-trend-seasonality/&gt;. Acesso em: 21 nov. 2020. </w:t>
+          <w:lang w:val="en-US"/>
+        </w:rPr>
+        <w:t xml:space="preserve">. </w:t>
+      </w:r>
+      <w:r>
+        <w:rPr>
+          <w:rFonts w:cs="Times New Roman"/>
+          <w:noProof/>
+        </w:rPr>
+        <w:t xml:space="preserve">Disponível em: &lt;https://machinelearningmastery.com/decompose-time-series-data-trend-seasonality/&gt;. </w:t>
+      </w:r>
+      <w:r>
+        <w:rPr>
+          <w:rFonts w:cs="Times New Roman"/>
+          <w:noProof/>
+          <w:lang w:val="en-US"/>
+        </w:rPr>
+        <w:t xml:space="preserve">Acesso em: 21 nov. 2020. </w:t>
       </w:r>
     </w:p>
     <w:p>
@@ -16759,6 +16753,7 @@
         <w:rPr>
           <w:rFonts w:cs="Times New Roman"/>
           <w:noProof/>
+          <w:lang w:val="en-US"/>
         </w:rPr>
         <w:t xml:space="preserve">CAMBRIDGE. Piracy. </w:t>
       </w:r>
@@ -16768,6 +16763,7 @@
           <w:i/>
           <w:iCs/>
           <w:noProof/>
+          <w:lang w:val="en-US"/>
         </w:rPr>
         <w:t>Cambridge Dictionary</w:t>
       </w:r>
@@ -16775,8 +16771,16 @@
         <w:rPr>
           <w:rFonts w:cs="Times New Roman"/>
           <w:noProof/>
-        </w:rPr>
-        <w:t xml:space="preserve">. Cambridge: [s.n.], 2020a. . Disponível em: &lt;https://dictionary.cambridge.org/us/dictionary/english/&gt;. Acesso em: 15 abr. 2020. </w:t>
+          <w:lang w:val="en-US"/>
+        </w:rPr>
+        <w:t xml:space="preserve">. Cambridge: [s.n.], 2020a. . </w:t>
+      </w:r>
+      <w:r>
+        <w:rPr>
+          <w:rFonts w:cs="Times New Roman"/>
+          <w:noProof/>
+        </w:rPr>
+        <w:t xml:space="preserve">Disponível em: &lt;https://dictionary.cambridge.org/us/dictionary/english/&gt;. Acesso em: 15 abr. 2020. </w:t>
       </w:r>
     </w:p>
     <w:p>
@@ -16789,12 +16793,14 @@
         <w:rPr>
           <w:rFonts w:cs="Times New Roman"/>
           <w:noProof/>
-        </w:rPr>
-      </w:pPr>
-      <w:r>
-        <w:rPr>
-          <w:rFonts w:cs="Times New Roman"/>
-          <w:noProof/>
+          <w:lang w:val="en-US"/>
+        </w:rPr>
+      </w:pPr>
+      <w:r>
+        <w:rPr>
+          <w:rFonts w:cs="Times New Roman"/>
+          <w:noProof/>
+          <w:lang w:val="en-US"/>
         </w:rPr>
         <w:t xml:space="preserve">CAMBRIDGE. Streaming. </w:t>
       </w:r>
@@ -16804,6 +16810,7 @@
           <w:i/>
           <w:iCs/>
           <w:noProof/>
+          <w:lang w:val="en-US"/>
         </w:rPr>
         <w:t>Cambridge Dictionary</w:t>
       </w:r>
@@ -16811,8 +16818,24 @@
         <w:rPr>
           <w:rFonts w:cs="Times New Roman"/>
           <w:noProof/>
-        </w:rPr>
-        <w:t xml:space="preserve">. Cambridge: [s.n.], 2020b. . Disponível em: &lt;https://dictionary.cambridge.org/us/dictionary/english/streaming&gt;. Acesso em: 10 abr. 2020. </w:t>
+          <w:lang w:val="en-US"/>
+        </w:rPr>
+        <w:t xml:space="preserve">. Cambridge: [s.n.], 2020b. . </w:t>
+      </w:r>
+      <w:r>
+        <w:rPr>
+          <w:rFonts w:cs="Times New Roman"/>
+          <w:noProof/>
+        </w:rPr>
+        <w:t xml:space="preserve">Disponível em: &lt;https://dictionary.cambridge.org/us/dictionary/english/streaming&gt;. </w:t>
+      </w:r>
+      <w:r>
+        <w:rPr>
+          <w:rFonts w:cs="Times New Roman"/>
+          <w:noProof/>
+          <w:lang w:val="en-US"/>
+        </w:rPr>
+        <w:t xml:space="preserve">Acesso em: 10 abr. 2020. </w:t>
       </w:r>
     </w:p>
     <w:p>
@@ -16825,12 +16848,14 @@
         <w:rPr>
           <w:rFonts w:cs="Times New Roman"/>
           <w:noProof/>
-        </w:rPr>
-      </w:pPr>
-      <w:r>
-        <w:rPr>
-          <w:rFonts w:cs="Times New Roman"/>
-          <w:noProof/>
+          <w:lang w:val="en-US"/>
+        </w:rPr>
+      </w:pPr>
+      <w:r>
+        <w:rPr>
+          <w:rFonts w:cs="Times New Roman"/>
+          <w:noProof/>
+          <w:lang w:val="en-US"/>
         </w:rPr>
         <w:t xml:space="preserve">CHOI, Tsan-Ming; YU, Yong; AU, Kin-Fan. A hybrid SARIMA wavelet transform method for sales forecasting. </w:t>
       </w:r>
@@ -16840,6 +16865,7 @@
           <w:i/>
           <w:iCs/>
           <w:noProof/>
+          <w:lang w:val="en-US"/>
         </w:rPr>
         <w:t>Decision Support Systems</w:t>
       </w:r>
@@ -16847,6 +16873,7 @@
         <w:rPr>
           <w:rFonts w:cs="Times New Roman"/>
           <w:noProof/>
+          <w:lang w:val="en-US"/>
         </w:rPr>
         <w:t>, v. 51, n. 1, p. 130–140, 2011. Disponível em: &lt;https://www.sciencedirect.com/science/article/abs/pii/S0167923610002356&gt;.</w:t>
       </w:r>
@@ -16861,6 +16888,7 @@
         <w:rPr>
           <w:rFonts w:cs="Times New Roman"/>
           <w:noProof/>
+          <w:lang w:val="en-US"/>
         </w:rPr>
       </w:pPr>
       <w:r>
@@ -16884,7 +16912,15 @@
           <w:rFonts w:cs="Times New Roman"/>
           <w:noProof/>
         </w:rPr>
-        <w:t xml:space="preserve">. Disponível em: &lt;https://www.techtudo.com.br/artigos/noticia/2013/05/conheca-o-streaming-tecnologia-que-se-popularizou-na-web.html%0D&gt;. Acesso em: 2 maio 2020. </w:t>
+        <w:t xml:space="preserve">. Disponível em: &lt;https://www.techtudo.com.br/artigos/noticia/2013/05/conheca-o-streaming-tecnologia-que-se-popularizou-na-web.html%0D&gt;. </w:t>
+      </w:r>
+      <w:r>
+        <w:rPr>
+          <w:rFonts w:cs="Times New Roman"/>
+          <w:noProof/>
+          <w:lang w:val="en-US"/>
+        </w:rPr>
+        <w:t xml:space="preserve">Acesso em: 2 maio 2020. </w:t>
       </w:r>
     </w:p>
     <w:p>
@@ -16897,12 +16933,14 @@
         <w:rPr>
           <w:rFonts w:cs="Times New Roman"/>
           <w:noProof/>
-        </w:rPr>
-      </w:pPr>
-      <w:r>
-        <w:rPr>
-          <w:rFonts w:cs="Times New Roman"/>
-          <w:noProof/>
+          <w:lang w:val="en-US"/>
+        </w:rPr>
+      </w:pPr>
+      <w:r>
+        <w:rPr>
+          <w:rFonts w:cs="Times New Roman"/>
+          <w:noProof/>
+          <w:lang w:val="en-US"/>
         </w:rPr>
         <w:t xml:space="preserve">EISEND, Martin. Explaining digital piracy: A meta-analysis. </w:t>
       </w:r>
@@ -16912,6 +16950,7 @@
           <w:i/>
           <w:iCs/>
           <w:noProof/>
+          <w:lang w:val="en-US"/>
         </w:rPr>
         <w:t>Information Systems Research</w:t>
       </w:r>
@@ -16919,6 +16958,7 @@
         <w:rPr>
           <w:rFonts w:cs="Times New Roman"/>
           <w:noProof/>
+          <w:lang w:val="en-US"/>
         </w:rPr>
         <w:t>, v. 30, n. 2, p. 636–664, 2019.</w:t>
       </w:r>
@@ -16933,12 +16973,14 @@
         <w:rPr>
           <w:rFonts w:cs="Times New Roman"/>
           <w:noProof/>
-        </w:rPr>
-      </w:pPr>
-      <w:r>
-        <w:rPr>
-          <w:rFonts w:cs="Times New Roman"/>
-          <w:noProof/>
+          <w:lang w:val="en-US"/>
+        </w:rPr>
+      </w:pPr>
+      <w:r>
+        <w:rPr>
+          <w:rFonts w:cs="Times New Roman"/>
+          <w:noProof/>
+          <w:lang w:val="en-US"/>
         </w:rPr>
         <w:t xml:space="preserve">GOOGLE. </w:t>
       </w:r>
@@ -16948,6 +16990,7 @@
           <w:i/>
           <w:iCs/>
           <w:noProof/>
+          <w:lang w:val="en-US"/>
         </w:rPr>
         <w:t>New research: Organic search results and their impact on search ads</w:t>
       </w:r>
@@ -16955,8 +16998,24 @@
         <w:rPr>
           <w:rFonts w:cs="Times New Roman"/>
           <w:noProof/>
-        </w:rPr>
-        <w:t xml:space="preserve">. Disponível em: &lt;https://adwords.googleblog.com/2012/03/new-research-organic-search-results-and.html&gt;. Acesso em: 20 nov. 2020. </w:t>
+          <w:lang w:val="en-US"/>
+        </w:rPr>
+        <w:t xml:space="preserve">. </w:t>
+      </w:r>
+      <w:r>
+        <w:rPr>
+          <w:rFonts w:cs="Times New Roman"/>
+          <w:noProof/>
+        </w:rPr>
+        <w:t xml:space="preserve">Disponível em: &lt;https://adwords.googleblog.com/2012/03/new-research-organic-search-results-and.html&gt;. </w:t>
+      </w:r>
+      <w:r>
+        <w:rPr>
+          <w:rFonts w:cs="Times New Roman"/>
+          <w:noProof/>
+          <w:lang w:val="en-US"/>
+        </w:rPr>
+        <w:t xml:space="preserve">Acesso em: 20 nov. 2020. </w:t>
       </w:r>
     </w:p>
     <w:p>
@@ -16969,14 +17028,15 @@
         <w:rPr>
           <w:rFonts w:cs="Times New Roman"/>
           <w:noProof/>
-        </w:rPr>
-      </w:pPr>
-      <w:r>
-        <w:rPr>
-          <w:rFonts w:cs="Times New Roman"/>
-          <w:noProof/>
-        </w:rPr>
-        <w:lastRenderedPageBreak/>
+          <w:lang w:val="en-US"/>
+        </w:rPr>
+      </w:pPr>
+      <w:r>
+        <w:rPr>
+          <w:rFonts w:cs="Times New Roman"/>
+          <w:noProof/>
+          <w:lang w:val="en-US"/>
+        </w:rPr>
         <w:t xml:space="preserve">GROGAN, Michael. </w:t>
       </w:r>
       <w:r>
@@ -16985,6 +17045,7 @@
           <w:i/>
           <w:iCs/>
           <w:noProof/>
+          <w:lang w:val="en-US"/>
         </w:rPr>
         <w:t>SARIMA vs Prophet: Forecasting Seasonal Weather Data</w:t>
       </w:r>
@@ -16992,6 +17053,7 @@
         <w:rPr>
           <w:rFonts w:cs="Times New Roman"/>
           <w:noProof/>
+          <w:lang w:val="en-US"/>
         </w:rPr>
         <w:t xml:space="preserve">. Disponível em: &lt;https://medium.com/analytics-vidhya/sarima-forecasting-seasonal-data-with-python-and-r-2e7472dfad83#:~:text=Part 1%3A SARIMA,certain degree of forecasting power.&amp;text=p stands for the number,used to forecast future values.&gt;. Acesso em: 21 nov. 2020. </w:t>
       </w:r>
@@ -17006,12 +17068,14 @@
         <w:rPr>
           <w:rFonts w:cs="Times New Roman"/>
           <w:noProof/>
-        </w:rPr>
-      </w:pPr>
-      <w:r>
-        <w:rPr>
-          <w:rFonts w:cs="Times New Roman"/>
-          <w:noProof/>
+          <w:lang w:val="en-US"/>
+        </w:rPr>
+      </w:pPr>
+      <w:r>
+        <w:rPr>
+          <w:rFonts w:cs="Times New Roman"/>
+          <w:noProof/>
+          <w:lang w:val="en-US"/>
         </w:rPr>
         <w:t xml:space="preserve">GUNNERS, Kris. </w:t>
       </w:r>
@@ -17021,6 +17085,7 @@
           <w:i/>
           <w:iCs/>
           <w:noProof/>
+          <w:lang w:val="en-US"/>
         </w:rPr>
         <w:t>What Is Organic Search Traffic?</w:t>
       </w:r>
@@ -17028,8 +17093,24 @@
         <w:rPr>
           <w:rFonts w:cs="Times New Roman"/>
           <w:noProof/>
-        </w:rPr>
-        <w:t xml:space="preserve"> Disponível em: &lt;https://searchfacts.com/organic-search-traffic/&gt;. Acesso em: 20 nov. 2020. </w:t>
+          <w:lang w:val="en-US"/>
+        </w:rPr>
+        <w:t xml:space="preserve"> </w:t>
+      </w:r>
+      <w:r>
+        <w:rPr>
+          <w:rFonts w:cs="Times New Roman"/>
+          <w:noProof/>
+        </w:rPr>
+        <w:t xml:space="preserve">Disponível em: &lt;https://searchfacts.com/organic-search-traffic/&gt;. </w:t>
+      </w:r>
+      <w:r>
+        <w:rPr>
+          <w:rFonts w:cs="Times New Roman"/>
+          <w:noProof/>
+          <w:lang w:val="en-US"/>
+        </w:rPr>
+        <w:t xml:space="preserve">Acesso em: 20 nov. 2020. </w:t>
       </w:r>
     </w:p>
     <w:p>
@@ -17048,8 +17129,25 @@
         <w:rPr>
           <w:rFonts w:cs="Times New Roman"/>
           <w:noProof/>
-        </w:rPr>
-        <w:t xml:space="preserve">HAMILTON, James D. Linear Regression Models. In: PRINCETON UNIVERSITY PRESS (Org.). . </w:t>
+          <w:lang w:val="en-US"/>
+        </w:rPr>
+        <w:t xml:space="preserve">HAMILTON, James D. Linear Regression Models. In: PRINCETON UNIVERSITY </w:t>
+      </w:r>
+      <w:r>
+        <w:rPr>
+          <w:rFonts w:cs="Times New Roman"/>
+          <w:noProof/>
+          <w:lang w:val="en-US"/>
+        </w:rPr>
+        <w:lastRenderedPageBreak/>
+        <w:t xml:space="preserve">PRESS (Org.). </w:t>
+      </w:r>
+      <w:r>
+        <w:rPr>
+          <w:rFonts w:cs="Times New Roman"/>
+          <w:noProof/>
+        </w:rPr>
+        <w:t xml:space="preserve">. </w:t>
       </w:r>
       <w:r>
         <w:rPr>
@@ -17078,6 +17176,7 @@
         <w:rPr>
           <w:rFonts w:cs="Times New Roman"/>
           <w:noProof/>
+          <w:lang w:val="en-US"/>
         </w:rPr>
       </w:pPr>
       <w:r>
@@ -17093,6 +17192,7 @@
           <w:i/>
           <w:iCs/>
           <w:noProof/>
+          <w:lang w:val="en-US"/>
         </w:rPr>
         <w:t>Consumer Behavior Review</w:t>
       </w:r>
@@ -17100,6 +17200,7 @@
         <w:rPr>
           <w:rFonts w:cs="Times New Roman"/>
           <w:noProof/>
+          <w:lang w:val="en-US"/>
         </w:rPr>
         <w:t>, v. 4, n. 1, p. 38–52, 2020.</w:t>
       </w:r>
@@ -17114,12 +17215,14 @@
         <w:rPr>
           <w:rFonts w:cs="Times New Roman"/>
           <w:noProof/>
-        </w:rPr>
-      </w:pPr>
-      <w:r>
-        <w:rPr>
-          <w:rFonts w:cs="Times New Roman"/>
-          <w:noProof/>
+          <w:lang w:val="en-US"/>
+        </w:rPr>
+      </w:pPr>
+      <w:r>
+        <w:rPr>
+          <w:rFonts w:cs="Times New Roman"/>
+          <w:noProof/>
+          <w:lang w:val="en-US"/>
         </w:rPr>
         <w:t xml:space="preserve">HYNDMAN, Rob J.; ATHANASOPOULOS, George. ARIMA Models. In: OTEXT (Org.). . </w:t>
       </w:r>
@@ -17129,6 +17232,7 @@
           <w:i/>
           <w:iCs/>
           <w:noProof/>
+          <w:lang w:val="en-US"/>
         </w:rPr>
         <w:t>Forecasting: Principles and Practice</w:t>
       </w:r>
@@ -17136,6 +17240,7 @@
         <w:rPr>
           <w:rFonts w:cs="Times New Roman"/>
           <w:noProof/>
+          <w:lang w:val="en-US"/>
         </w:rPr>
         <w:t xml:space="preserve">. 2. ed. Melbourne: [s.n.], 2018a. . Disponível em: &lt;https://otexts.com/fpp2/arima.html&gt;. </w:t>
       </w:r>
@@ -17150,12 +17255,14 @@
         <w:rPr>
           <w:rFonts w:cs="Times New Roman"/>
           <w:noProof/>
-        </w:rPr>
-      </w:pPr>
-      <w:r>
-        <w:rPr>
-          <w:rFonts w:cs="Times New Roman"/>
-          <w:noProof/>
+          <w:lang w:val="en-US"/>
+        </w:rPr>
+      </w:pPr>
+      <w:r>
+        <w:rPr>
+          <w:rFonts w:cs="Times New Roman"/>
+          <w:noProof/>
+          <w:lang w:val="en-US"/>
         </w:rPr>
         <w:t xml:space="preserve">HYNDMAN, Rob J.; ATHANASOPOULOS, George. Time Series Decomposition. In: OTEXTS (Org.). . </w:t>
       </w:r>
@@ -17165,6 +17272,7 @@
           <w:i/>
           <w:iCs/>
           <w:noProof/>
+          <w:lang w:val="en-US"/>
         </w:rPr>
         <w:t>Forecasting: Principles and Practice</w:t>
       </w:r>
@@ -17172,6 +17280,7 @@
         <w:rPr>
           <w:rFonts w:cs="Times New Roman"/>
           <w:noProof/>
+          <w:lang w:val="en-US"/>
         </w:rPr>
         <w:t xml:space="preserve">. 2. ed. Melbourne: [s.n.], 2018b. . </w:t>
       </w:r>
@@ -17192,6 +17301,7 @@
         <w:rPr>
           <w:rFonts w:cs="Times New Roman"/>
           <w:noProof/>
+          <w:lang w:val="en-US"/>
         </w:rPr>
         <w:t xml:space="preserve">JOHNSON, Ashley. </w:t>
       </w:r>
@@ -17201,6 +17311,7 @@
           <w:i/>
           <w:iCs/>
           <w:noProof/>
+          <w:lang w:val="en-US"/>
         </w:rPr>
         <w:t>22 Years After the DMCA, Online Piracy Is Still a Widespread Problem</w:t>
       </w:r>
@@ -17208,8 +17319,16 @@
         <w:rPr>
           <w:rFonts w:cs="Times New Roman"/>
           <w:noProof/>
-        </w:rPr>
-        <w:t>. . [S.l: s.n.], 2020. Disponível em: &lt;https://itif.org/publications/2020/02/07/22-years-after-dmca-online-piracy-still-widespread-problem&gt;.</w:t>
+          <w:lang w:val="en-US"/>
+        </w:rPr>
+        <w:t xml:space="preserve">. . </w:t>
+      </w:r>
+      <w:r>
+        <w:rPr>
+          <w:rFonts w:cs="Times New Roman"/>
+          <w:noProof/>
+        </w:rPr>
+        <w:t>[S.l: s.n.], 2020. Disponível em: &lt;https://itif.org/publications/2020/02/07/22-years-after-dmca-online-piracy-still-widespread-problem&gt;.</w:t>
       </w:r>
     </w:p>
     <w:p>
@@ -17222,12 +17341,14 @@
         <w:rPr>
           <w:rFonts w:cs="Times New Roman"/>
           <w:noProof/>
-        </w:rPr>
-      </w:pPr>
-      <w:r>
-        <w:rPr>
-          <w:rFonts w:cs="Times New Roman"/>
-          <w:noProof/>
+          <w:lang w:val="en-US"/>
+        </w:rPr>
+      </w:pPr>
+      <w:r>
+        <w:rPr>
+          <w:rFonts w:cs="Times New Roman"/>
+          <w:noProof/>
+          <w:lang w:val="en-US"/>
         </w:rPr>
         <w:t xml:space="preserve">KELLY JR., William A. A Generalized Interpretation of the Herfindahl Index. </w:t>
       </w:r>
@@ -17237,6 +17358,7 @@
           <w:i/>
           <w:iCs/>
           <w:noProof/>
+          <w:lang w:val="en-US"/>
         </w:rPr>
         <w:t>Southern Economic Journal</w:t>
       </w:r>
@@ -17244,6 +17366,7 @@
         <w:rPr>
           <w:rFonts w:cs="Times New Roman"/>
           <w:noProof/>
+          <w:lang w:val="en-US"/>
         </w:rPr>
         <w:t>, v. 48, n. 1, p. 50–57, 1981. Disponível em: &lt;https://www.jstor.org/stable/1058595?seq=1&gt;.</w:t>
       </w:r>
@@ -17258,12 +17381,14 @@
         <w:rPr>
           <w:rFonts w:cs="Times New Roman"/>
           <w:noProof/>
-        </w:rPr>
-      </w:pPr>
-      <w:r>
-        <w:rPr>
-          <w:rFonts w:cs="Times New Roman"/>
-          <w:noProof/>
+          <w:lang w:val="en-US"/>
+        </w:rPr>
+      </w:pPr>
+      <w:r>
+        <w:rPr>
+          <w:rFonts w:cs="Times New Roman"/>
+          <w:noProof/>
+          <w:lang w:val="en-US"/>
         </w:rPr>
         <w:t xml:space="preserve">KEMMI, Amber. </w:t>
       </w:r>
@@ -17273,6 +17398,7 @@
           <w:i/>
           <w:iCs/>
           <w:noProof/>
+          <w:lang w:val="en-US"/>
         </w:rPr>
         <w:t>The Difference Between Direct and Organic Website Traffic Sources</w:t>
       </w:r>
@@ -17280,8 +17406,24 @@
         <w:rPr>
           <w:rFonts w:cs="Times New Roman"/>
           <w:noProof/>
-        </w:rPr>
-        <w:t xml:space="preserve">. Disponível em: &lt;https://www.smartbugmedia.com/blog/what-is-the-difference-between-direct-and-organic-search-traffic-sources&gt;. Acesso em: 21 nov. 2020. </w:t>
+          <w:lang w:val="en-US"/>
+        </w:rPr>
+        <w:t xml:space="preserve">. </w:t>
+      </w:r>
+      <w:r>
+        <w:rPr>
+          <w:rFonts w:cs="Times New Roman"/>
+          <w:noProof/>
+        </w:rPr>
+        <w:t xml:space="preserve">Disponível em: &lt;https://www.smartbugmedia.com/blog/what-is-the-difference-between-direct-and-organic-search-traffic-sources&gt;. </w:t>
+      </w:r>
+      <w:r>
+        <w:rPr>
+          <w:rFonts w:cs="Times New Roman"/>
+          <w:noProof/>
+          <w:lang w:val="en-US"/>
+        </w:rPr>
+        <w:t xml:space="preserve">Acesso em: 21 nov. 2020. </w:t>
       </w:r>
     </w:p>
     <w:p>
@@ -17294,12 +17436,14 @@
         <w:rPr>
           <w:rFonts w:cs="Times New Roman"/>
           <w:noProof/>
-        </w:rPr>
-      </w:pPr>
-      <w:r>
-        <w:rPr>
-          <w:rFonts w:cs="Times New Roman"/>
-          <w:noProof/>
+          <w:lang w:val="en-US"/>
+        </w:rPr>
+      </w:pPr>
+      <w:r>
+        <w:rPr>
+          <w:rFonts w:cs="Times New Roman"/>
+          <w:noProof/>
+          <w:lang w:val="en-US"/>
         </w:rPr>
         <w:t xml:space="preserve">KOTLER, Philip T.; ARMSTRONG, Gary. </w:t>
       </w:r>
@@ -17309,6 +17453,7 @@
           <w:i/>
           <w:iCs/>
           <w:noProof/>
+          <w:lang w:val="en-US"/>
         </w:rPr>
         <w:t>Principles of Marketing</w:t>
       </w:r>
@@ -17316,6 +17461,7 @@
         <w:rPr>
           <w:rFonts w:cs="Times New Roman"/>
           <w:noProof/>
+          <w:lang w:val="en-US"/>
         </w:rPr>
         <w:t>. 17</w:t>
       </w:r>
@@ -17324,6 +17470,7 @@
           <w:rFonts w:cs="Times New Roman"/>
           <w:noProof/>
           <w:vertAlign w:val="superscript"/>
+          <w:lang w:val="en-US"/>
         </w:rPr>
         <w:t>a</w:t>
       </w:r>
@@ -17331,6 +17478,7 @@
         <w:rPr>
           <w:rFonts w:cs="Times New Roman"/>
           <w:noProof/>
+          <w:lang w:val="en-US"/>
         </w:rPr>
         <w:t xml:space="preserve"> ed. Hanover: Pearson, 2017. </w:t>
       </w:r>
@@ -17351,8 +17499,8 @@
         <w:rPr>
           <w:rFonts w:cs="Times New Roman"/>
           <w:noProof/>
-        </w:rPr>
-        <w:lastRenderedPageBreak/>
+          <w:lang w:val="en-US"/>
+        </w:rPr>
         <w:t xml:space="preserve">LEONTIEF, Wassily. </w:t>
       </w:r>
       <w:r>
@@ -17469,13 +17617,15 @@
         <w:rPr>
           <w:rFonts w:cs="Times New Roman"/>
           <w:noProof/>
-        </w:rPr>
-      </w:pPr>
-      <w:r>
-        <w:rPr>
-          <w:rFonts w:cs="Times New Roman"/>
-          <w:noProof/>
-        </w:rPr>
+          <w:lang w:val="en-US"/>
+        </w:rPr>
+      </w:pPr>
+      <w:r>
+        <w:rPr>
+          <w:rFonts w:cs="Times New Roman"/>
+          <w:noProof/>
+        </w:rPr>
+        <w:lastRenderedPageBreak/>
         <w:t xml:space="preserve">MORETTIN, Pedro A.; TOLOI, Clelia M.C. </w:t>
       </w:r>
       <w:r>
@@ -17492,7 +17642,15 @@
           <w:rFonts w:cs="Times New Roman"/>
           <w:noProof/>
         </w:rPr>
-        <w:t xml:space="preserve">. 3. ed. [S.l: s.n.], 2018. </w:t>
+        <w:t xml:space="preserve">. </w:t>
+      </w:r>
+      <w:r>
+        <w:rPr>
+          <w:rFonts w:cs="Times New Roman"/>
+          <w:noProof/>
+          <w:lang w:val="en-US"/>
+        </w:rPr>
+        <w:t xml:space="preserve">3. ed. [S.l: s.n.], 2018. </w:t>
       </w:r>
     </w:p>
     <w:p>
@@ -17511,6 +17669,7 @@
         <w:rPr>
           <w:rFonts w:cs="Times New Roman"/>
           <w:noProof/>
+          <w:lang w:val="en-US"/>
         </w:rPr>
         <w:t xml:space="preserve">MUSO. </w:t>
       </w:r>
@@ -17520,6 +17679,7 @@
           <w:i/>
           <w:iCs/>
           <w:noProof/>
+          <w:lang w:val="en-US"/>
         </w:rPr>
         <w:t>Global piracy increases throughout 2017, MUSO Reveals</w:t>
       </w:r>
@@ -17527,8 +17687,16 @@
         <w:rPr>
           <w:rFonts w:cs="Times New Roman"/>
           <w:noProof/>
-        </w:rPr>
-        <w:t xml:space="preserve">. Disponível em: &lt;https://www.muso.com/magazine/global-piracy-increases-throughout-2017-muso-reveals&gt;. Acesso em: 20 fev. 2020. </w:t>
+          <w:lang w:val="en-US"/>
+        </w:rPr>
+        <w:t xml:space="preserve">. </w:t>
+      </w:r>
+      <w:r>
+        <w:rPr>
+          <w:rFonts w:cs="Times New Roman"/>
+          <w:noProof/>
+        </w:rPr>
+        <w:t xml:space="preserve">Disponível em: &lt;https://www.muso.com/magazine/global-piracy-increases-throughout-2017-muso-reveals&gt;. Acesso em: 20 fev. 2020. </w:t>
       </w:r>
     </w:p>
     <w:p>
@@ -17577,6 +17745,7 @@
         <w:rPr>
           <w:rFonts w:cs="Times New Roman"/>
           <w:noProof/>
+          <w:lang w:val="en-US"/>
         </w:rPr>
       </w:pPr>
       <w:r>
@@ -17600,7 +17769,15 @@
           <w:rFonts w:cs="Times New Roman"/>
           <w:noProof/>
         </w:rPr>
-        <w:t xml:space="preserve">. Disponível em: &lt;https://g1.globo.com/df/distrito-federal/noticia/2020/11/05/ministerio-da-justica-faz-operacao-contra-pirataria-digital-em-10-estados.ghtml&gt;. Acesso em: 19 nov. 2020. </w:t>
+        <w:t xml:space="preserve">. Disponível em: &lt;https://g1.globo.com/df/distrito-federal/noticia/2020/11/05/ministerio-da-justica-faz-operacao-contra-pirataria-digital-em-10-estados.ghtml&gt;. </w:t>
+      </w:r>
+      <w:r>
+        <w:rPr>
+          <w:rFonts w:cs="Times New Roman"/>
+          <w:noProof/>
+          <w:lang w:val="en-US"/>
+        </w:rPr>
+        <w:t xml:space="preserve">Acesso em: 19 nov. 2020. </w:t>
       </w:r>
     </w:p>
     <w:p>
@@ -17613,12 +17790,14 @@
         <w:rPr>
           <w:rFonts w:cs="Times New Roman"/>
           <w:noProof/>
-        </w:rPr>
-      </w:pPr>
-      <w:r>
-        <w:rPr>
-          <w:rFonts w:cs="Times New Roman"/>
-          <w:noProof/>
+          <w:lang w:val="en-US"/>
+        </w:rPr>
+      </w:pPr>
+      <w:r>
+        <w:rPr>
+          <w:rFonts w:cs="Times New Roman"/>
+          <w:noProof/>
+          <w:lang w:val="en-US"/>
         </w:rPr>
         <w:t xml:space="preserve">RIMINI, Francesca Da; MARSHALL, Jonathan. Piracy is Normal, Piracy is Boring: Systemic Disruption as Everyday Life. </w:t>
       </w:r>
@@ -17628,6 +17807,7 @@
           <w:i/>
           <w:iCs/>
           <w:noProof/>
+          <w:lang w:val="en-US"/>
         </w:rPr>
         <w:t>Piracy: Leakages from Modernity</w:t>
       </w:r>
@@ -17635,6 +17815,7 @@
         <w:rPr>
           <w:rFonts w:cs="Times New Roman"/>
           <w:noProof/>
+          <w:lang w:val="en-US"/>
         </w:rPr>
         <w:t xml:space="preserve">. [S.l: s.n.], 2014. p. 323–344. </w:t>
       </w:r>
@@ -17655,8 +17836,16 @@
         <w:rPr>
           <w:rFonts w:cs="Times New Roman"/>
           <w:noProof/>
-        </w:rPr>
-        <w:t xml:space="preserve">SACCOMORI, Camila. Qualquer coisa a qualquer hora em qualquer lugar: as novas experiências de consumo de seriados via Netflix. </w:t>
+          <w:lang w:val="en-US"/>
+        </w:rPr>
+        <w:t xml:space="preserve">SACCOMORI, Camila. </w:t>
+      </w:r>
+      <w:r>
+        <w:rPr>
+          <w:rFonts w:cs="Times New Roman"/>
+          <w:noProof/>
+        </w:rPr>
+        <w:t xml:space="preserve">Qualquer coisa a qualquer hora em qualquer lugar: as novas experiências de consumo de seriados via Netflix. </w:t>
       </w:r>
       <w:r>
         <w:rPr>
@@ -17707,15 +17896,7 @@
           <w:rFonts w:cs="Times New Roman"/>
           <w:noProof/>
         </w:rPr>
-        <w:t xml:space="preserve"> 64.881, DE 22 DE MARÇO DE 2020. Decreta quarentena no Estado de São Paulo, no contexto da pandemia do COVID-19 (Novo </w:t>
-      </w:r>
-      <w:r>
-        <w:rPr>
-          <w:rFonts w:cs="Times New Roman"/>
-          <w:noProof/>
-        </w:rPr>
-        <w:lastRenderedPageBreak/>
-        <w:t xml:space="preserve">Coronavírus), e dá providências complementares. , 2020. Disponível em: &lt;https://www.saopaulo.sp.gov.br/wp-content/uploads/2020/03/decreto-quarentena.pdf&gt;. </w:t>
+        <w:t xml:space="preserve"> 64.881, DE 22 DE MARÇO DE 2020. Decreta quarentena no Estado de São Paulo, no contexto da pandemia do COVID-19 (Novo Coronavírus), e dá providências complementares. , 2020. Disponível em: &lt;https://www.saopaulo.sp.gov.br/wp-content/uploads/2020/03/decreto-quarentena.pdf&gt;. </w:t>
       </w:r>
     </w:p>
     <w:p>
@@ -17728,14 +17909,23 @@
         <w:rPr>
           <w:rFonts w:cs="Times New Roman"/>
           <w:noProof/>
-        </w:rPr>
-      </w:pPr>
-      <w:r>
-        <w:rPr>
-          <w:rFonts w:cs="Times New Roman"/>
-          <w:noProof/>
-        </w:rPr>
-        <w:t xml:space="preserve">SCARABOTO, Daiane; ALMEIDA, Stefânia Ordovás De; FLECK, João Pedro dos Santos. “ No piracy talk ” : how online brand communities work to denormalize controversial gaming practices. </w:t>
+          <w:lang w:val="en-US"/>
+        </w:rPr>
+      </w:pPr>
+      <w:r>
+        <w:rPr>
+          <w:rFonts w:cs="Times New Roman"/>
+          <w:noProof/>
+        </w:rPr>
+        <w:t xml:space="preserve">SCARABOTO, Daiane; ALMEIDA, Stefânia Ordovás De; FLECK, João Pedro dos Santos. </w:t>
+      </w:r>
+      <w:r>
+        <w:rPr>
+          <w:rFonts w:cs="Times New Roman"/>
+          <w:noProof/>
+          <w:lang w:val="en-US"/>
+        </w:rPr>
+        <w:t xml:space="preserve">“ No piracy talk ” : how online brand communities work to denormalize controversial gaming practices. </w:t>
       </w:r>
       <w:r>
         <w:rPr>
@@ -17743,6 +17933,7 @@
           <w:i/>
           <w:iCs/>
           <w:noProof/>
+          <w:lang w:val="en-US"/>
         </w:rPr>
         <w:t>Emerald Publishing Ltd</w:t>
       </w:r>
@@ -17750,6 +17941,7 @@
         <w:rPr>
           <w:rFonts w:cs="Times New Roman"/>
           <w:noProof/>
+          <w:lang w:val="en-US"/>
         </w:rPr>
         <w:t>, 2020.</w:t>
       </w:r>
@@ -17764,12 +17956,14 @@
         <w:rPr>
           <w:rFonts w:cs="Times New Roman"/>
           <w:noProof/>
-        </w:rPr>
-      </w:pPr>
-      <w:r>
-        <w:rPr>
-          <w:rFonts w:cs="Times New Roman"/>
-          <w:noProof/>
+          <w:lang w:val="en-US"/>
+        </w:rPr>
+      </w:pPr>
+      <w:r>
+        <w:rPr>
+          <w:rFonts w:cs="Times New Roman"/>
+          <w:noProof/>
+          <w:lang w:val="en-US"/>
         </w:rPr>
         <w:t xml:space="preserve">SHETH, Jagdish N.; USLAY, Can. Implications of the revised definition of marketing: From exchange to value creation. </w:t>
       </w:r>
@@ -17779,6 +17973,7 @@
           <w:i/>
           <w:iCs/>
           <w:noProof/>
+          <w:lang w:val="en-US"/>
         </w:rPr>
         <w:t>Journal of Public Policy and Marketing</w:t>
       </w:r>
@@ -17786,6 +17981,7 @@
         <w:rPr>
           <w:rFonts w:cs="Times New Roman"/>
           <w:noProof/>
+          <w:lang w:val="en-US"/>
         </w:rPr>
         <w:t>, v. 26, n. 2, p. 302–307, 2007.</w:t>
       </w:r>
@@ -17806,7 +18002,9 @@
         <w:rPr>
           <w:rFonts w:cs="Times New Roman"/>
           <w:noProof/>
-        </w:rPr>
+          <w:lang w:val="en-US"/>
+        </w:rPr>
+        <w:lastRenderedPageBreak/>
         <w:t xml:space="preserve">STATSMODELS. </w:t>
       </w:r>
       <w:r>
@@ -17836,12 +18034,14 @@
         <w:rPr>
           <w:rFonts w:cs="Times New Roman"/>
           <w:noProof/>
-        </w:rPr>
-      </w:pPr>
-      <w:r>
-        <w:rPr>
-          <w:rFonts w:cs="Times New Roman"/>
-          <w:noProof/>
+          <w:lang w:val="en-US"/>
+        </w:rPr>
+      </w:pPr>
+      <w:r>
+        <w:rPr>
+          <w:rFonts w:cs="Times New Roman"/>
+          <w:noProof/>
+          <w:lang w:val="en-US"/>
         </w:rPr>
         <w:t xml:space="preserve">TAM, Kar Yan; FENG, Katherine Yue; KWAN, Samuel. The role of morality in digital piracy: Understanding the deterrent and motivational effects of moral reasoning in different piracy contexts. </w:t>
       </w:r>
@@ -17851,6 +18051,7 @@
           <w:i/>
           <w:iCs/>
           <w:noProof/>
+          <w:lang w:val="en-US"/>
         </w:rPr>
         <w:t>Journal of the Association for Information Systems</w:t>
       </w:r>
@@ -17858,6 +18059,7 @@
         <w:rPr>
           <w:rFonts w:cs="Times New Roman"/>
           <w:noProof/>
+          <w:lang w:val="en-US"/>
         </w:rPr>
         <w:t>, v. 20, n. 5, p. 604–628, 2019.</w:t>
       </w:r>
@@ -17878,6 +18080,7 @@
         <w:rPr>
           <w:rFonts w:cs="Times New Roman"/>
           <w:noProof/>
+          <w:lang w:val="en-US"/>
         </w:rPr>
         <w:t xml:space="preserve">U.S. DEPARTMENT OF JUSTICE. </w:t>
       </w:r>
@@ -17887,6 +18090,7 @@
           <w:i/>
           <w:iCs/>
           <w:noProof/>
+          <w:lang w:val="en-US"/>
         </w:rPr>
         <w:t>Herfindahl-Hirschman Index</w:t>
       </w:r>
@@ -17894,8 +18098,16 @@
         <w:rPr>
           <w:rFonts w:cs="Times New Roman"/>
           <w:noProof/>
-        </w:rPr>
-        <w:t>. . Washington: U.S. Department of Justice. Disponível em: &lt;https://www.justice.gov/atr/herfindahl-hirschman-index&gt;. , 2018</w:t>
+          <w:lang w:val="en-US"/>
+        </w:rPr>
+        <w:t xml:space="preserve">. . Washington: U.S. Department of Justice. </w:t>
+      </w:r>
+      <w:r>
+        <w:rPr>
+          <w:rFonts w:cs="Times New Roman"/>
+          <w:noProof/>
+        </w:rPr>
+        <w:t>Disponível em: &lt;https://www.justice.gov/atr/herfindahl-hirschman-index&gt;. , 2018</w:t>
       </w:r>
     </w:p>
     <w:p>
@@ -17914,6 +18126,7 @@
         <w:rPr>
           <w:rFonts w:cs="Times New Roman"/>
           <w:noProof/>
+          <w:lang w:val="en-US"/>
         </w:rPr>
         <w:t xml:space="preserve">U.S. DEPARTMENT OF JUSTICE; FEDERAL TRADE COMISSION. </w:t>
       </w:r>
@@ -17923,6 +18136,7 @@
           <w:i/>
           <w:iCs/>
           <w:noProof/>
+          <w:lang w:val="en-US"/>
         </w:rPr>
         <w:t>Horizontal Merder Guidelines</w:t>
       </w:r>
@@ -17930,8 +18144,16 @@
         <w:rPr>
           <w:rFonts w:cs="Times New Roman"/>
           <w:noProof/>
-        </w:rPr>
-        <w:t>. . Washington: [s.n.], 2010. Disponível em: &lt;https://www.justice.gov/atr/horizontal-merger-guidelines-08192010&gt;.</w:t>
+          <w:lang w:val="en-US"/>
+        </w:rPr>
+        <w:t xml:space="preserve">. . Washington: [s.n.], 2010. </w:t>
+      </w:r>
+      <w:r>
+        <w:rPr>
+          <w:rFonts w:cs="Times New Roman"/>
+          <w:noProof/>
+        </w:rPr>
+        <w:t>Disponível em: &lt;https://www.justice.gov/atr/horizontal-merger-guidelines-08192010&gt;.</w:t>
       </w:r>
     </w:p>
     <w:p>
@@ -17950,6 +18172,7 @@
         <w:rPr>
           <w:rFonts w:cs="Times New Roman"/>
           <w:noProof/>
+          <w:lang w:val="en-US"/>
         </w:rPr>
         <w:t xml:space="preserve">WATERMAN, David; SHERMAN, Ryland; JI, Sung Wook. The economics of online television: Industry development, aggregation, and “TV Everywhere”. </w:t>
       </w:r>
@@ -17986,6 +18209,7 @@
         <w:rPr>
           <w:rFonts w:cs="Times New Roman"/>
           <w:noProof/>
+          <w:lang w:val="en-US"/>
         </w:rPr>
         <w:t xml:space="preserve">ZAMBELLI, Alex. A history of media streaming and the future of connected TV. </w:t>
       </w:r>
@@ -18017,7 +18241,6 @@
         <w:rPr>
           <w:rFonts w:cs="Arial"/>
         </w:rPr>
-        <w:lastRenderedPageBreak/>
         <w:fldChar w:fldCharType="end"/>
       </w:r>
     </w:p>
@@ -18034,7 +18257,7 @@
 
 <file path=word/comments.xml><?xml version="1.0" encoding="utf-8"?>
 <w:comments xmlns:wpc="http://schemas.microsoft.com/office/word/2010/wordprocessingCanvas" xmlns:cx="http://schemas.microsoft.com/office/drawing/2014/chartex" xmlns:cx1="http://schemas.microsoft.com/office/drawing/2015/9/8/chartex" xmlns:cx2="http://schemas.microsoft.com/office/drawing/2015/10/21/chartex" xmlns:cx3="http://schemas.microsoft.com/office/drawing/2016/5/9/chartex" xmlns:cx4="http://schemas.microsoft.com/office/drawing/2016/5/10/chartex" xmlns:cx5="http://schemas.microsoft.com/office/drawing/2016/5/11/chartex" xmlns:cx6="http://schemas.microsoft.com/office/drawing/2016/5/12/chartex" xmlns:cx7="http://schemas.microsoft.com/office/drawing/2016/5/13/chartex" xmlns:cx8="http://schemas.microsoft.com/office/drawing/2016/5/14/chartex" xmlns:mc="http://schemas.openxmlformats.org/markup-compatibility/2006" xmlns:aink="http://schemas.microsoft.com/office/drawing/2016/ink" xmlns:am3d="http://schemas.microsoft.com/office/drawing/2017/model3d" xmlns:o="urn:schemas-microsoft-com:office:office" xmlns:r="http://schemas.openxmlformats.org/officeDocument/2006/relationships" xmlns:m="http://schemas.openxmlformats.org/officeDocument/2006/math" xmlns:v="urn:schemas-microsoft-com:vml" xmlns:wp14="http://schemas.microsoft.com/office/word/2010/wordprocessingDrawing" xmlns:wp="http://schemas.openxmlformats.org/drawingml/2006/wordprocessingDrawing" xmlns:w10="urn:schemas-microsoft-com:office:word" xmlns:w="http://schemas.openxmlformats.org/wordprocessingml/2006/main" xmlns:w14="http://schemas.microsoft.com/office/word/2010/wordml" xmlns:w15="http://schemas.microsoft.com/office/word/2012/wordml" xmlns:w16cid="http://schemas.microsoft.com/office/word/2016/wordml/cid" xmlns:w16se="http://schemas.microsoft.com/office/word/2015/wordml/symex" xmlns:wpg="http://schemas.microsoft.com/office/word/2010/wordprocessingGroup" xmlns:wpi="http://schemas.microsoft.com/office/word/2010/wordprocessingInk" xmlns:wne="http://schemas.microsoft.com/office/word/2006/wordml" xmlns:wps="http://schemas.microsoft.com/office/word/2010/wordprocessingShape" mc:Ignorable="w14 w15 w16se w16cid wp14">
-  <w:comment w:id="12" w:author="GUSTAVO POHLMANN GONZAGA" w:date="2020-09-23T23:02:00Z" w:initials="GPG">
+  <w:comment w:id="11" w:author="GUSTAVO POHLMANN GONZAGA" w:date="2020-09-23T23:02:00Z" w:initials="GPG">
     <w:p>
       <w:pPr>
         <w:pStyle w:val="CommentText"/>
@@ -18050,7 +18273,7 @@
       </w:r>
     </w:p>
   </w:comment>
-  <w:comment w:id="13" w:author="GUSTAVO POHLMANN GONZAGA" w:date="2020-11-21T18:33:00Z" w:initials="GPG">
+  <w:comment w:id="12" w:author="GUSTAVO POHLMANN GONZAGA" w:date="2020-11-21T18:33:00Z" w:initials="GPG">
     <w:p>
       <w:pPr>
         <w:pStyle w:val="CommentText"/>
@@ -18062,14 +18285,11 @@
         <w:annotationRef/>
       </w:r>
       <w:r>
-        <w:t xml:space="preserve">Explicar </w:t>
-      </w:r>
-      <w:r>
-        <w:t>mais detalhadamente este ponto?</w:t>
+        <w:t>Explicar mais detalhadamente este ponto?</w:t>
       </w:r>
     </w:p>
   </w:comment>
-  <w:comment w:id="16" w:author="GUSTAVO POHLMANN GONZAGA" w:date="2020-11-19T22:08:00Z" w:initials="GPG">
+  <w:comment w:id="15" w:author="GUSTAVO POHLMANN GONZAGA" w:date="2020-11-21T19:13:00Z" w:initials="GPG">
     <w:p>
       <w:pPr>
         <w:pStyle w:val="CommentText"/>
@@ -18081,14 +18301,11 @@
         <w:annotationRef/>
       </w:r>
       <w:r>
-        <w:t xml:space="preserve">Inserir </w:t>
-      </w:r>
-      <w:r>
-        <w:t>fonte e ABNT e tudo o mais</w:t>
+        <w:t>Vou ser honesto no comentário. Coloquei estes wordclouds porque creio ser necessário deixar no corpo do texto, e não nos apêndices, as listas dos sites coletados. Mas uma tabela de 100 itens seguida de outra de 13 vai romper o fluxo do texto e não vai agregar muito valor. Como prosseguir? Tiro daqui e coloco nos anexos a lista?</w:t>
       </w:r>
     </w:p>
   </w:comment>
-  <w:comment w:id="17" w:author="GUSTAVO POHLMANN GONZAGA" w:date="2020-11-21T19:13:00Z" w:initials="GPG">
+  <w:comment w:id="16" w:author="GUSTAVO POHLMANN GONZAGA" w:date="2020-11-20T17:47:00Z" w:initials="GPG">
     <w:p>
       <w:pPr>
         <w:pStyle w:val="CommentText"/>
@@ -18100,11 +18317,11 @@
         <w:annotationRef/>
       </w:r>
       <w:r>
-        <w:t>Vou ser honesto no comentário. Coloquei estes wordclouds porque creio ser necessário deixar no corpo do texto, e não nos apêndices, as listas dos sites coletados. Mas uma tabela de 100 itens seguida de outra de 13 vai romper o fluxo do texto e não vai agregar muito valor. Como prosseguir? Tiro daqui e coloco nos anexos a lista?</w:t>
+        <w:t>explicar mid season finale no referencial? Ou intro?</w:t>
       </w:r>
     </w:p>
   </w:comment>
-  <w:comment w:id="18" w:author="GUSTAVO POHLMANN GONZAGA" w:date="2020-11-20T17:47:00Z" w:initials="GPG">
+  <w:comment w:id="17" w:author="GUSTAVO POHLMANN GONZAGA" w:date="2020-11-21T19:00:00Z" w:initials="GPG">
     <w:p>
       <w:pPr>
         <w:pStyle w:val="CommentText"/>
@@ -18116,11 +18333,11 @@
         <w:annotationRef/>
       </w:r>
       <w:r>
-        <w:t>explicar mid season finale no referencial? Ou intro?</w:t>
+        <w:t>Senti também que faltou algum A-HA sobre o modelo</w:t>
       </w:r>
     </w:p>
   </w:comment>
-  <w:comment w:id="20" w:author="GUSTAVO POHLMANN GONZAGA" w:date="2020-11-21T19:00:00Z" w:initials="GPG">
+  <w:comment w:id="18" w:author="GUSTAVO POHLMANN GONZAGA" w:date="2020-11-20T18:38:00Z" w:initials="GPG">
     <w:p>
       <w:pPr>
         <w:pStyle w:val="CommentText"/>
@@ -18132,11 +18349,11 @@
         <w:annotationRef/>
       </w:r>
       <w:r>
-        <w:t>Senti também que faltou algum A-HA sobre o modelo</w:t>
+        <w:t>Incluir análise de residuais?</w:t>
       </w:r>
     </w:p>
   </w:comment>
-  <w:comment w:id="19" w:author="GUSTAVO POHLMANN GONZAGA" w:date="2020-11-20T18:38:00Z" w:initials="GPG">
+  <w:comment w:id="20" w:author="GUSTAVO POHLMANN GONZAGA" w:date="2020-11-21T10:26:00Z" w:initials="GPG">
     <w:p>
       <w:pPr>
         <w:pStyle w:val="CommentText"/>
@@ -18148,33 +18365,11 @@
         <w:annotationRef/>
       </w:r>
       <w:r>
-        <w:t xml:space="preserve">Incluir </w:t>
-      </w:r>
-      <w:r>
-        <w:t>análise de residuais?</w:t>
+        <w:t>Colocar tabela disso no anexo</w:t>
       </w:r>
     </w:p>
   </w:comment>
-  <w:comment w:id="22" w:author="GUSTAVO POHLMANN GONZAGA" w:date="2020-11-21T10:26:00Z" w:initials="GPG">
-    <w:p>
-      <w:pPr>
-        <w:pStyle w:val="CommentText"/>
-      </w:pPr>
-      <w:r>
-        <w:rPr>
-          <w:rStyle w:val="CommentReference"/>
-        </w:rPr>
-        <w:annotationRef/>
-      </w:r>
-      <w:r>
-        <w:t xml:space="preserve">Colocar </w:t>
-      </w:r>
-      <w:r>
-        <w:t>tabela disso no anexo</w:t>
-      </w:r>
-    </w:p>
-  </w:comment>
-  <w:comment w:id="24" w:author="GUSTAVO POHLMANN GONZAGA" w:date="2020-11-22T02:25:00Z" w:initials="GPG">
+  <w:comment w:id="22" w:author="GUSTAVO POHLMANN GONZAGA" w:date="2020-11-22T02:25:00Z" w:initials="GPG">
     <w:p>
       <w:pPr>
         <w:pStyle w:val="CommentText"/>
@@ -18197,7 +18392,6 @@
 <w15:commentsEx xmlns:wpc="http://schemas.microsoft.com/office/word/2010/wordprocessingCanvas" xmlns:cx="http://schemas.microsoft.com/office/drawing/2014/chartex" xmlns:cx1="http://schemas.microsoft.com/office/drawing/2015/9/8/chartex" xmlns:cx2="http://schemas.microsoft.com/office/drawing/2015/10/21/chartex" xmlns:cx3="http://schemas.microsoft.com/office/drawing/2016/5/9/chartex" xmlns:cx4="http://schemas.microsoft.com/office/drawing/2016/5/10/chartex" xmlns:cx5="http://schemas.microsoft.com/office/drawing/2016/5/11/chartex" xmlns:cx6="http://schemas.microsoft.com/office/drawing/2016/5/12/chartex" xmlns:cx7="http://schemas.microsoft.com/office/drawing/2016/5/13/chartex" xmlns:cx8="http://schemas.microsoft.com/office/drawing/2016/5/14/chartex" xmlns:mc="http://schemas.openxmlformats.org/markup-compatibility/2006" xmlns:aink="http://schemas.microsoft.com/office/drawing/2016/ink" xmlns:am3d="http://schemas.microsoft.com/office/drawing/2017/model3d" xmlns:o="urn:schemas-microsoft-com:office:office" xmlns:r="http://schemas.openxmlformats.org/officeDocument/2006/relationships" xmlns:m="http://schemas.openxmlformats.org/officeDocument/2006/math" xmlns:v="urn:schemas-microsoft-com:vml" xmlns:wp14="http://schemas.microsoft.com/office/word/2010/wordprocessingDrawing" xmlns:wp="http://schemas.openxmlformats.org/drawingml/2006/wordprocessingDrawing" xmlns:w10="urn:schemas-microsoft-com:office:word" xmlns:w="http://schemas.openxmlformats.org/wordprocessingml/2006/main" xmlns:w14="http://schemas.microsoft.com/office/word/2010/wordml" xmlns:w15="http://schemas.microsoft.com/office/word/2012/wordml" xmlns:w16cid="http://schemas.microsoft.com/office/word/2016/wordml/cid" xmlns:w16se="http://schemas.microsoft.com/office/word/2015/wordml/symex" xmlns:wpg="http://schemas.microsoft.com/office/word/2010/wordprocessingGroup" xmlns:wpi="http://schemas.microsoft.com/office/word/2010/wordprocessingInk" xmlns:wne="http://schemas.microsoft.com/office/word/2006/wordml" xmlns:wps="http://schemas.microsoft.com/office/word/2010/wordprocessingShape" mc:Ignorable="w14 w15 w16se w16cid wp14">
   <w15:commentEx w15:paraId="7C84FCFA" w15:done="0"/>
   <w15:commentEx w15:paraId="2408E574" w15:done="0"/>
-  <w15:commentEx w15:paraId="5C6E6D66" w15:done="0"/>
   <w15:commentEx w15:paraId="04AD30B6" w15:done="0"/>
   <w15:commentEx w15:paraId="473A9023" w15:done="0"/>
   <w15:commentEx w15:paraId="22822F48" w15:done="0"/>
@@ -18211,7 +18405,6 @@
 <w16cid:commentsIds xmlns:wpc="http://schemas.microsoft.com/office/word/2010/wordprocessingCanvas" xmlns:cx="http://schemas.microsoft.com/office/drawing/2014/chartex" xmlns:cx1="http://schemas.microsoft.com/office/drawing/2015/9/8/chartex" xmlns:cx2="http://schemas.microsoft.com/office/drawing/2015/10/21/chartex" xmlns:cx3="http://schemas.microsoft.com/office/drawing/2016/5/9/chartex" xmlns:cx4="http://schemas.microsoft.com/office/drawing/2016/5/10/chartex" xmlns:cx5="http://schemas.microsoft.com/office/drawing/2016/5/11/chartex" xmlns:cx6="http://schemas.microsoft.com/office/drawing/2016/5/12/chartex" xmlns:cx7="http://schemas.microsoft.com/office/drawing/2016/5/13/chartex" xmlns:cx8="http://schemas.microsoft.com/office/drawing/2016/5/14/chartex" xmlns:mc="http://schemas.openxmlformats.org/markup-compatibility/2006" xmlns:aink="http://schemas.microsoft.com/office/drawing/2016/ink" xmlns:am3d="http://schemas.microsoft.com/office/drawing/2017/model3d" xmlns:o="urn:schemas-microsoft-com:office:office" xmlns:r="http://schemas.openxmlformats.org/officeDocument/2006/relationships" xmlns:m="http://schemas.openxmlformats.org/officeDocument/2006/math" xmlns:v="urn:schemas-microsoft-com:vml" xmlns:wp14="http://schemas.microsoft.com/office/word/2010/wordprocessingDrawing" xmlns:wp="http://schemas.openxmlformats.org/drawingml/2006/wordprocessingDrawing" xmlns:w10="urn:schemas-microsoft-com:office:word" xmlns:w="http://schemas.openxmlformats.org/wordprocessingml/2006/main" xmlns:w14="http://schemas.microsoft.com/office/word/2010/wordml" xmlns:w15="http://schemas.microsoft.com/office/word/2012/wordml" xmlns:w16cid="http://schemas.microsoft.com/office/word/2016/wordml/cid" xmlns:w16se="http://schemas.microsoft.com/office/word/2015/wordml/symex" xmlns:wpg="http://schemas.microsoft.com/office/word/2010/wordprocessingGroup" xmlns:wpi="http://schemas.microsoft.com/office/word/2010/wordprocessingInk" xmlns:wne="http://schemas.microsoft.com/office/word/2006/wordml" xmlns:wps="http://schemas.microsoft.com/office/word/2010/wordprocessingShape" mc:Ignorable="w14 w15 w16se w16cid wp14">
   <w16cid:commentId w16cid:paraId="7C84FCFA" w16cid:durableId="23165277"/>
   <w16cid:commentId w16cid:paraId="2408E574" w16cid:durableId="2363DBFA"/>
-  <w16cid:commentId w16cid:paraId="5C6E6D66" w16cid:durableId="23616B50"/>
   <w16cid:commentId w16cid:paraId="04AD30B6" w16cid:durableId="2363E570"/>
   <w16cid:commentId w16cid:paraId="473A9023" w16cid:durableId="23627F94"/>
   <w16cid:commentId w16cid:paraId="22822F48" w16cid:durableId="2363E260"/>
@@ -18349,25 +18542,7 @@
           <w:iCs/>
           <w:lang w:val="en-US"/>
         </w:rPr>
-        <w:t>“</w:t>
-      </w:r>
-      <w:proofErr w:type="spellStart"/>
-      <w:r>
-        <w:rPr>
-          <w:i/>
-          <w:iCs/>
-          <w:lang w:val="en-US"/>
-        </w:rPr>
-        <w:t>Ahrefs</w:t>
-      </w:r>
-      <w:proofErr w:type="spellEnd"/>
-      <w:r>
-        <w:rPr>
-          <w:i/>
-          <w:iCs/>
-          <w:lang w:val="en-US"/>
-        </w:rPr>
-        <w:t xml:space="preserve"> underestimated </w:t>
+        <w:t xml:space="preserve">“Ahrefs underestimated </w:t>
       </w:r>
       <w:r>
         <w:rPr>
@@ -20748,7 +20923,7 @@
 </file>
 
 <file path=customXml/itemProps1.xml><?xml version="1.0" encoding="utf-8"?>
-<ds:datastoreItem xmlns:ds="http://schemas.openxmlformats.org/officeDocument/2006/customXml" ds:itemID="{F75055A4-6ED4-4DB7-8EE9-15D3F186CE40}">
+<ds:datastoreItem xmlns:ds="http://schemas.openxmlformats.org/officeDocument/2006/customXml" ds:itemID="{2BF4735E-3811-41A2-94DE-BAB1806F4F53}">
   <ds:schemaRefs>
     <ds:schemaRef ds:uri="http://schemas.openxmlformats.org/officeDocument/2006/bibliography"/>
   </ds:schemaRefs>

</xml_diff>

<commit_message>
falta Resumo e Abstract, mas first draft done
</commit_message>
<xml_diff>
--- a/TCC_GustavoPohlmann.docx
+++ b/TCC_GustavoPohlmann.docx
@@ -16219,26 +16219,6 @@
     </w:p>
     <w:p>
       <w:pPr>
-        <w:ind w:left="708" w:firstLine="0"/>
-        <w:rPr>
-          <w:rFonts w:cs="Arial"/>
-        </w:rPr>
-      </w:pPr>
-      <w:r>
-        <w:rPr>
-          <w:rFonts w:cs="Arial"/>
-        </w:rPr>
-        <w:t>Esta porra</w:t>
-      </w:r>
-      <w:r>
-        <w:rPr>
-          <w:rFonts w:cs="Arial"/>
-        </w:rPr>
-        <w:t xml:space="preserve"> validou que o BR não ta caçando pirataria mas ta consumindo pra caralho.</w:t>
-      </w:r>
-    </w:p>
-    <w:p>
-      <w:pPr>
         <w:rPr>
           <w:rFonts w:cs="Arial"/>
         </w:rPr>
@@ -16329,6 +16309,66 @@
           <w:rFonts w:cs="Arial"/>
         </w:rPr>
         <w:t xml:space="preserve"> Esta hipótese é validada pelo questionário, que comprovou que o brasileiro consome opções gratuitas quando disponíveis ao invés de buscar novos serviços legítimos, mesmo que não esteja ativamente buscando-os.</w:t>
+      </w:r>
+    </w:p>
+    <w:p>
+      <w:pPr>
+        <w:rPr>
+          <w:rFonts w:cs="Arial"/>
+        </w:rPr>
+      </w:pPr>
+      <w:r>
+        <w:rPr>
+          <w:rFonts w:cs="Arial"/>
+        </w:rPr>
+        <w:t>Além disso, o modelo proposto apresenta uma contribuição para medidas de contenção da oferta de conteúdo pirateado. Compreendendo as tendências e obtendo uma projeção de como será o volume buscado, os órgãos regulamentais possuem uma melhor compreensão de quais estratégias serão necessárias, e quando essas estratégias devem ser aplicadas de forma terem eficácia máxima.</w:t>
+      </w:r>
+    </w:p>
+    <w:p>
+      <w:pPr>
+        <w:rPr>
+          <w:rFonts w:cs="Arial"/>
+        </w:rPr>
+      </w:pPr>
+      <w:r>
+        <w:rPr>
+          <w:rFonts w:cs="Arial"/>
+        </w:rPr>
+        <w:t xml:space="preserve">O estudo aponta também possíveis frentes para novos estudos. Sugiro primeiramente um estudo sobre a viabilidade econômica de mais conteúdos com diferentes durações por episódio. Outra sugestão de estudos futuros vêm das limitações do questionário </w:t>
+      </w:r>
+      <w:r>
+        <w:rPr>
+          <w:rFonts w:cs="Arial"/>
+          <w:i/>
+          <w:iCs/>
+        </w:rPr>
+        <w:t>online</w:t>
+      </w:r>
+      <w:r>
+        <w:rPr>
+          <w:rFonts w:cs="Arial"/>
+        </w:rPr>
+        <w:t xml:space="preserve">. Pesquisas feitas através de outros meios, ou com melhor segmentação demográfica dos respondentes, podem obter conclusões diferentes quanto aos comportamentos dos consumidores de filmes e séries por </w:t>
+      </w:r>
+      <w:r>
+        <w:rPr>
+          <w:rFonts w:cs="Arial"/>
+          <w:i/>
+          <w:iCs/>
+        </w:rPr>
+        <w:t>streaming</w:t>
+      </w:r>
+      <w:r>
+        <w:rPr>
+          <w:rFonts w:cs="Arial"/>
+        </w:rPr>
+        <w:t xml:space="preserve">. Por fim, sugiro também uma pesquisa extensa sobre os </w:t>
+      </w:r>
+      <w:r>
+        <w:rPr>
+          <w:rFonts w:cs="Arial"/>
+        </w:rPr>
+        <w:t>verdadeiros motivos que levam o consumidor deste meio ilegítimo a buscá-lo em detrimento das opções legítimas.</w:t>
       </w:r>
       <w:bookmarkStart w:id="23" w:name="_GoBack"/>
       <w:bookmarkEnd w:id="23"/>
@@ -16459,7 +16499,15 @@
           <w:rFonts w:cs="Times New Roman"/>
           <w:noProof/>
         </w:rPr>
-        <w:t xml:space="preserve">Disponível em: &lt;https://ahrefs.com/blog/website-traffic/&gt;. Acesso em: 23 set. 2020a. </w:t>
+        <w:t xml:space="preserve">Disponível </w:t>
+      </w:r>
+      <w:r>
+        <w:rPr>
+          <w:rFonts w:cs="Times New Roman"/>
+          <w:noProof/>
+        </w:rPr>
+        <w:lastRenderedPageBreak/>
+        <w:t xml:space="preserve">em: &lt;https://ahrefs.com/blog/website-traffic/&gt;. Acesso em: 23 set. 2020a. </w:t>
       </w:r>
     </w:p>
     <w:p>
@@ -16657,7 +16705,6 @@
           <w:noProof/>
           <w:lang w:val="en-US"/>
         </w:rPr>
-        <w:lastRenderedPageBreak/>
         <w:t xml:space="preserve">BLOOMBERG. </w:t>
       </w:r>
       <w:r>
@@ -16924,7 +16971,15 @@
           <w:rFonts w:cs="Times New Roman"/>
           <w:noProof/>
         </w:rPr>
-        <w:t xml:space="preserve">. Disponível em: &lt;https://www.techtudo.com.br/artigos/noticia/2013/05/conheca-o-streaming-tecnologia-que-se-popularizou-na-web.html%0D&gt;. </w:t>
+        <w:t>. Disponível em: &lt;https://www.techtudo.com.br/artigos/noticia/2013/05/conheca-o-</w:t>
+      </w:r>
+      <w:r>
+        <w:rPr>
+          <w:rFonts w:cs="Times New Roman"/>
+          <w:noProof/>
+        </w:rPr>
+        <w:lastRenderedPageBreak/>
+        <w:t xml:space="preserve">streaming-tecnologia-que-se-popularizou-na-web.html%0D&gt;. </w:t>
       </w:r>
       <w:r>
         <w:rPr>
@@ -17089,7 +17144,6 @@
           <w:noProof/>
           <w:lang w:val="en-US"/>
         </w:rPr>
-        <w:lastRenderedPageBreak/>
         <w:t xml:space="preserve">GUNNERS, Kris. </w:t>
       </w:r>
       <w:r>
@@ -17372,7 +17426,16 @@
           <w:noProof/>
           <w:lang w:val="en-US"/>
         </w:rPr>
-        <w:t>, v. 48, n. 1, p. 50–57, 1981. Disponível em: &lt;https://www.jstor.org/stable/1058595?seq=1&gt;.</w:t>
+        <w:t xml:space="preserve">, v. 48, n. 1, p. 50–57, 1981. Disponível em: </w:t>
+      </w:r>
+      <w:r>
+        <w:rPr>
+          <w:rFonts w:cs="Times New Roman"/>
+          <w:noProof/>
+          <w:lang w:val="en-US"/>
+        </w:rPr>
+        <w:lastRenderedPageBreak/>
+        <w:t>&lt;https://www.jstor.org/stable/1058595?seq=1&gt;.</w:t>
       </w:r>
     </w:p>
     <w:p>
@@ -17592,7 +17655,6 @@
           <w:rFonts w:cs="Times New Roman"/>
           <w:noProof/>
         </w:rPr>
-        <w:lastRenderedPageBreak/>
         <w:t xml:space="preserve">MICHAELIS. Legítimo. </w:t>
       </w:r>
       <w:r>
@@ -17821,7 +17883,16 @@
           <w:noProof/>
           <w:lang w:val="en-US"/>
         </w:rPr>
-        <w:t xml:space="preserve">. [S.l: s.n.], 2014. p. 323–344. </w:t>
+        <w:t xml:space="preserve">. [S.l: s.n.], 2014. p. </w:t>
+      </w:r>
+      <w:r>
+        <w:rPr>
+          <w:rFonts w:cs="Times New Roman"/>
+          <w:noProof/>
+          <w:lang w:val="en-US"/>
+        </w:rPr>
+        <w:lastRenderedPageBreak/>
+        <w:t xml:space="preserve">323–344. </w:t>
       </w:r>
     </w:p>
     <w:p>
@@ -17969,7 +18040,6 @@
           <w:noProof/>
           <w:lang w:val="en-US"/>
         </w:rPr>
-        <w:lastRenderedPageBreak/>
         <w:t xml:space="preserve">SHETH, Jagdish N.; USLAY, Can. Implications of the revised definition of marketing: From exchange to value creation. </w:t>
       </w:r>
       <w:r>
@@ -18178,7 +18248,16 @@
           <w:noProof/>
           <w:lang w:val="en-US"/>
         </w:rPr>
-        <w:t xml:space="preserve">WATERMAN, David; SHERMAN, Ryland; JI, Sung Wook. The economics of online television: Industry development, aggregation, and “TV Everywhere”. </w:t>
+        <w:t xml:space="preserve">WATERMAN, David; SHERMAN, Ryland; JI, Sung Wook. The economics of online </w:t>
+      </w:r>
+      <w:r>
+        <w:rPr>
+          <w:rFonts w:cs="Times New Roman"/>
+          <w:noProof/>
+          <w:lang w:val="en-US"/>
+        </w:rPr>
+        <w:lastRenderedPageBreak/>
+        <w:t xml:space="preserve">television: Industry development, aggregation, and “TV Everywhere”. </w:t>
       </w:r>
       <w:r>
         <w:rPr>
@@ -20927,7 +21006,7 @@
 </file>
 
 <file path=customXml/itemProps1.xml><?xml version="1.0" encoding="utf-8"?>
-<ds:datastoreItem xmlns:ds="http://schemas.openxmlformats.org/officeDocument/2006/customXml" ds:itemID="{FAF6B15F-FDDD-4F70-8A4E-802DCBA9F36C}">
+<ds:datastoreItem xmlns:ds="http://schemas.openxmlformats.org/officeDocument/2006/customXml" ds:itemID="{B02CF93A-48B5-48FC-92D7-58723177D4BB}">
   <ds:schemaRefs>
     <ds:schemaRef ds:uri="http://schemas.openxmlformats.org/officeDocument/2006/bibliography"/>
   </ds:schemaRefs>

</xml_diff>